<commit_message>
Pause and pause menu, TextMeshPro import
- GameController.TogglePause(), called from Update() when Esc is pressed
	- m_pauseUI
- added disabled PauseCanvas to scene, w/ Backdrop/PauseText/{Resume/Quit}Button children
	- imported TextMesh Pro required assets
	- renamed Canvas to HUDCanvas and upgraded existing text to TMP for clarity/consistency
		- updated GameController.m_timerUI type
	- GameController.Quit()

- updated design doc name/narrative ideas
- replaced camera backdrop sprite w/ black camera clear color
</commit_message>
<xml_diff>
--- a/Chateau.docx
+++ b/Chateau.docx
@@ -11,7 +11,7 @@
       </w:pPr>
       <w:r>
         <w:rPr/>
-        <w:t>Wave survival / puzzle mansion escape</w:t>
+        <w:t>Wave survival / puzzle mansion escape – “Shadow Chateau”? “The First Mansion”?</w:t>
       </w:r>
     </w:p>
     <w:p>
@@ -81,7 +81,89 @@
       </w:pPr>
       <w:r>
         <w:rPr/>
-        <w:t>Basic Narrative: (todo)</w:t>
+        <w:t>Basic Narrative:</w:t>
+      </w:r>
+    </w:p>
+    <w:p>
+      <w:pPr>
+        <w:pStyle w:val="Normal"/>
+        <w:numPr>
+          <w:ilvl w:val="0"/>
+          <w:numId w:val="9"/>
+        </w:numPr>
+        <w:bidi w:val="0"/>
+        <w:jc w:val="left"/>
+        <w:rPr/>
+      </w:pPr>
+      <w:r>
+        <w:rPr/>
+        <w:t>inspired by</w:t>
+      </w:r>
+      <w:r>
+        <w:rPr/>
+        <w:t xml:space="preserve"> the first or first few mansions of </w:t>
+      </w:r>
+      <w:r>
+        <w:rPr>
+          <w:i/>
+          <w:iCs/>
+        </w:rPr>
+        <w:t>The Interior Castle</w:t>
+      </w:r>
+    </w:p>
+    <w:p>
+      <w:pPr>
+        <w:pStyle w:val="Normal"/>
+        <w:numPr>
+          <w:ilvl w:val="1"/>
+          <w:numId w:val="9"/>
+        </w:numPr>
+        <w:bidi w:val="0"/>
+        <w:jc w:val="left"/>
+        <w:rPr/>
+      </w:pPr>
+      <w:r>
+        <w:rPr/>
+        <w:t xml:space="preserve">(echoing from far away)“Welcome home. You’ve been out for quite a while, haven’t you? You’re not going to claim grounds for outrage if a few… </w:t>
+      </w:r>
+      <w:r>
+        <w:rPr>
+          <w:i/>
+          <w:iCs/>
+        </w:rPr>
+        <w:t>uninvited guests</w:t>
+      </w:r>
+      <w:r>
+        <w:rPr/>
+        <w:t xml:space="preserve"> have shown up in the mean time, are you?” “Who </w:t>
+      </w:r>
+      <w:r>
+        <w:rPr>
+          <w:i/>
+          <w:iCs/>
+        </w:rPr>
+        <w:t>are</w:t>
+      </w:r>
+      <w:r>
+        <w:rPr>
+          <w:i w:val="false"/>
+          <w:iCs w:val="false"/>
+        </w:rPr>
+        <w:t xml:space="preserve"> you{, {sir/*&amp;%#}?” “An old friend. I’m not surprised you don’t remember me. Is there anything you </w:t>
+      </w:r>
+      <w:r>
+        <w:rPr>
+          <w:i/>
+          <w:iCs/>
+        </w:rPr>
+        <w:t>do</w:t>
+      </w:r>
+      <w:r>
+        <w:rPr>
+          <w:i w:val="false"/>
+          <w:iCs w:val="false"/>
+        </w:rPr>
+        <w:t xml:space="preserve"> remember, after all? But don’t worry about me; you have more pressing concerns at the moment, I believe.”</w:t>
       </w:r>
     </w:p>
     <w:p>
@@ -2719,6 +2801,143 @@
     </w:lvl>
   </w:abstractNum>
   <w:abstractNum w:abstractNumId="9">
+    <w:lvl w:ilvl="0">
+      <w:start w:val="1"/>
+      <w:numFmt w:val="bullet"/>
+      <w:lvlText w:val=""/>
+      <w:lvlJc w:val="left"/>
+      <w:pPr>
+        <w:tabs>
+          <w:tab w:val="num" w:pos="720"/>
+        </w:tabs>
+        <w:ind w:left="720" w:hanging="360"/>
+      </w:pPr>
+      <w:rPr>
+        <w:rFonts w:ascii="Symbol" w:hAnsi="Symbol" w:cs="Symbol" w:hint="default"/>
+      </w:rPr>
+    </w:lvl>
+    <w:lvl w:ilvl="1">
+      <w:start w:val="1"/>
+      <w:numFmt w:val="bullet"/>
+      <w:lvlText w:val="◦"/>
+      <w:lvlJc w:val="left"/>
+      <w:pPr>
+        <w:tabs>
+          <w:tab w:val="num" w:pos="1080"/>
+        </w:tabs>
+        <w:ind w:left="1080" w:hanging="360"/>
+      </w:pPr>
+      <w:rPr>
+        <w:rFonts w:ascii="OpenSymbol" w:hAnsi="OpenSymbol" w:cs="OpenSymbol" w:hint="default"/>
+      </w:rPr>
+    </w:lvl>
+    <w:lvl w:ilvl="2">
+      <w:start w:val="1"/>
+      <w:numFmt w:val="bullet"/>
+      <w:lvlText w:val="▪"/>
+      <w:lvlJc w:val="left"/>
+      <w:pPr>
+        <w:tabs>
+          <w:tab w:val="num" w:pos="1440"/>
+        </w:tabs>
+        <w:ind w:left="1440" w:hanging="360"/>
+      </w:pPr>
+      <w:rPr>
+        <w:rFonts w:ascii="OpenSymbol" w:hAnsi="OpenSymbol" w:cs="OpenSymbol" w:hint="default"/>
+      </w:rPr>
+    </w:lvl>
+    <w:lvl w:ilvl="3">
+      <w:start w:val="1"/>
+      <w:numFmt w:val="bullet"/>
+      <w:lvlText w:val=""/>
+      <w:lvlJc w:val="left"/>
+      <w:pPr>
+        <w:tabs>
+          <w:tab w:val="num" w:pos="1800"/>
+        </w:tabs>
+        <w:ind w:left="1800" w:hanging="360"/>
+      </w:pPr>
+      <w:rPr>
+        <w:rFonts w:ascii="Symbol" w:hAnsi="Symbol" w:cs="Symbol" w:hint="default"/>
+      </w:rPr>
+    </w:lvl>
+    <w:lvl w:ilvl="4">
+      <w:start w:val="1"/>
+      <w:numFmt w:val="bullet"/>
+      <w:lvlText w:val="◦"/>
+      <w:lvlJc w:val="left"/>
+      <w:pPr>
+        <w:tabs>
+          <w:tab w:val="num" w:pos="2160"/>
+        </w:tabs>
+        <w:ind w:left="2160" w:hanging="360"/>
+      </w:pPr>
+      <w:rPr>
+        <w:rFonts w:ascii="OpenSymbol" w:hAnsi="OpenSymbol" w:cs="OpenSymbol" w:hint="default"/>
+      </w:rPr>
+    </w:lvl>
+    <w:lvl w:ilvl="5">
+      <w:start w:val="1"/>
+      <w:numFmt w:val="bullet"/>
+      <w:lvlText w:val="▪"/>
+      <w:lvlJc w:val="left"/>
+      <w:pPr>
+        <w:tabs>
+          <w:tab w:val="num" w:pos="2520"/>
+        </w:tabs>
+        <w:ind w:left="2520" w:hanging="360"/>
+      </w:pPr>
+      <w:rPr>
+        <w:rFonts w:ascii="OpenSymbol" w:hAnsi="OpenSymbol" w:cs="OpenSymbol" w:hint="default"/>
+      </w:rPr>
+    </w:lvl>
+    <w:lvl w:ilvl="6">
+      <w:start w:val="1"/>
+      <w:numFmt w:val="bullet"/>
+      <w:lvlText w:val=""/>
+      <w:lvlJc w:val="left"/>
+      <w:pPr>
+        <w:tabs>
+          <w:tab w:val="num" w:pos="2880"/>
+        </w:tabs>
+        <w:ind w:left="2880" w:hanging="360"/>
+      </w:pPr>
+      <w:rPr>
+        <w:rFonts w:ascii="Symbol" w:hAnsi="Symbol" w:cs="Symbol" w:hint="default"/>
+      </w:rPr>
+    </w:lvl>
+    <w:lvl w:ilvl="7">
+      <w:start w:val="1"/>
+      <w:numFmt w:val="bullet"/>
+      <w:lvlText w:val="◦"/>
+      <w:lvlJc w:val="left"/>
+      <w:pPr>
+        <w:tabs>
+          <w:tab w:val="num" w:pos="3240"/>
+        </w:tabs>
+        <w:ind w:left="3240" w:hanging="360"/>
+      </w:pPr>
+      <w:rPr>
+        <w:rFonts w:ascii="OpenSymbol" w:hAnsi="OpenSymbol" w:cs="OpenSymbol" w:hint="default"/>
+      </w:rPr>
+    </w:lvl>
+    <w:lvl w:ilvl="8">
+      <w:start w:val="1"/>
+      <w:numFmt w:val="bullet"/>
+      <w:lvlText w:val="▪"/>
+      <w:lvlJc w:val="left"/>
+      <w:pPr>
+        <w:tabs>
+          <w:tab w:val="num" w:pos="3600"/>
+        </w:tabs>
+        <w:ind w:left="3600" w:hanging="360"/>
+      </w:pPr>
+      <w:rPr>
+        <w:rFonts w:ascii="OpenSymbol" w:hAnsi="OpenSymbol" w:cs="OpenSymbol" w:hint="default"/>
+      </w:rPr>
+    </w:lvl>
+  </w:abstractNum>
+  <w:abstractNum w:abstractNumId="10">
     <w:lvl w:ilvl="0">
       <w:start w:val="1"/>
       <w:numFmt w:val="none"/>
@@ -2863,6 +3082,9 @@
   </w:num>
   <w:num w:numId="9">
     <w:abstractNumId w:val="9"/>
+  </w:num>
+  <w:num w:numId="10">
+    <w:abstractNumId w:val="10"/>
   </w:num>
 </w:numbering>
 </file>

</xml_diff>

<commit_message>
Shadow casting partial improvement
- removed shadow caster from tables
- updated room walls/doors to self-shadow and use manually-contracted silhouettes

Todo: fix up "holes", automatic silhouettes?
</commit_message>
<xml_diff>
--- a/Chateau.docx
+++ b/Chateau.docx
@@ -97,11 +97,7 @@
       </w:pPr>
       <w:r>
         <w:rPr/>
-        <w:t>inspired by</w:t>
-      </w:r>
-      <w:r>
-        <w:rPr/>
-        <w:t xml:space="preserve"> the first or first few mansions of </w:t>
+        <w:t xml:space="preserve">inspired by the first or first few mansions of </w:t>
       </w:r>
       <w:r>
         <w:rPr>
@@ -1611,7 +1607,11 @@
       </w:pPr>
       <w:r>
         <w:rPr/>
-        <w:t>area/enemy/item variety, difficulty curve</w:t>
+        <w:t xml:space="preserve">area/enemy/item variety, difficulty curve, </w:t>
+      </w:r>
+      <w:r>
+        <w:rPr/>
+        <w:t>boss fight(s)</w:t>
       </w:r>
     </w:p>
     <w:p>
@@ -3113,7 +3113,7 @@
     <w:pPr>
       <w:widowControl/>
       <w:suppressAutoHyphens w:val="true"/>
-      <w:overflowPunct w:val="false"/>
+      <w:overflowPunct w:val="true"/>
       <w:bidi w:val="0"/>
       <w:spacing w:before="0" w:after="0"/>
       <w:jc w:val="left"/>

</xml_diff>

<commit_message>
AvatarController death/victory helper, key cleanup consistency
- extracted common functionality from AvatarController.On{Death/Victory}()
	- private DeactivateAllControl() helper
	- also made StopAiming() call common to the two in case aim was held while winning

- moved DoorController key destruction from Unlock() to OnDestroy() to ensure keys are cleaned up no matter how doors are removed
</commit_message>
<xml_diff>
--- a/Chateau.docx
+++ b/Chateau.docx
@@ -2072,13 +2072,522 @@
     <w:p>
       <w:pPr>
         <w:pStyle w:val="Normal"/>
-        <w:bidi w:val="0"/>
-        <w:jc w:val="left"/>
-        <w:rPr>
-          <w:i w:val="false"/>
-          <w:i w:val="false"/>
-          <w:iCs w:val="false"/>
-        </w:rPr>
+        <w:numPr>
+          <w:ilvl w:val="0"/>
+          <w:numId w:val="8"/>
+        </w:numPr>
+        <w:bidi w:val="0"/>
+        <w:jc w:val="left"/>
+        <w:rPr/>
+      </w:pPr>
+      <w:r>
+        <w:rPr>
+          <w:i w:val="false"/>
+          <w:iCs w:val="false"/>
+        </w:rPr>
+        <w:t>lock/key types:</w:t>
+      </w:r>
+    </w:p>
+    <w:p>
+      <w:pPr>
+        <w:pStyle w:val="Normal"/>
+        <w:numPr>
+          <w:ilvl w:val="1"/>
+          <w:numId w:val="8"/>
+        </w:numPr>
+        <w:bidi w:val="0"/>
+        <w:jc w:val="left"/>
+        <w:rPr/>
+      </w:pPr>
+      <w:r>
+        <w:rPr>
+          <w:i w:val="false"/>
+          <w:iCs w:val="false"/>
+        </w:rPr>
+        <w:t>(within each type: single-piece, multi-piece, puzzle)</w:t>
+      </w:r>
+    </w:p>
+    <w:p>
+      <w:pPr>
+        <w:pStyle w:val="Normal"/>
+        <w:numPr>
+          <w:ilvl w:val="1"/>
+          <w:numId w:val="8"/>
+        </w:numPr>
+        <w:bidi w:val="0"/>
+        <w:jc w:val="left"/>
+        <w:rPr/>
+      </w:pPr>
+      <w:r>
+        <w:rPr>
+          <w:i w:val="false"/>
+          <w:iCs w:val="false"/>
+        </w:rPr>
+        <w:t>key / matching object</w:t>
+      </w:r>
+    </w:p>
+    <w:p>
+      <w:pPr>
+        <w:pStyle w:val="Normal"/>
+        <w:numPr>
+          <w:ilvl w:val="2"/>
+          <w:numId w:val="8"/>
+        </w:numPr>
+        <w:bidi w:val="0"/>
+        <w:jc w:val="left"/>
+        <w:rPr/>
+      </w:pPr>
+      <w:r>
+        <w:rPr>
+          <w:i w:val="false"/>
+          <w:iCs w:val="false"/>
+        </w:rPr>
+        <w:t>battery</w:t>
+      </w:r>
+    </w:p>
+    <w:p>
+      <w:pPr>
+        <w:pStyle w:val="Normal"/>
+        <w:numPr>
+          <w:ilvl w:val="1"/>
+          <w:numId w:val="8"/>
+        </w:numPr>
+        <w:bidi w:val="0"/>
+        <w:jc w:val="left"/>
+        <w:rPr/>
+      </w:pPr>
+      <w:r>
+        <w:rPr>
+          <w:i w:val="false"/>
+          <w:iCs w:val="false"/>
+        </w:rPr>
+        <w:t>combination / key word</w:t>
+      </w:r>
+    </w:p>
+    <w:p>
+      <w:pPr>
+        <w:pStyle w:val="Normal"/>
+        <w:numPr>
+          <w:ilvl w:val="2"/>
+          <w:numId w:val="8"/>
+        </w:numPr>
+        <w:bidi w:val="0"/>
+        <w:jc w:val="left"/>
+        <w:rPr/>
+      </w:pPr>
+      <w:r>
+        <w:rPr>
+          <w:i w:val="false"/>
+          <w:iCs w:val="false"/>
+        </w:rPr>
+        <w:t>numbers</w:t>
+      </w:r>
+    </w:p>
+    <w:p>
+      <w:pPr>
+        <w:pStyle w:val="Normal"/>
+        <w:numPr>
+          <w:ilvl w:val="2"/>
+          <w:numId w:val="8"/>
+        </w:numPr>
+        <w:bidi w:val="0"/>
+        <w:jc w:val="left"/>
+        <w:rPr/>
+      </w:pPr>
+      <w:r>
+        <w:rPr>
+          <w:i w:val="false"/>
+          <w:iCs w:val="false"/>
+        </w:rPr>
+        <w:t>letters</w:t>
+      </w:r>
+    </w:p>
+    <w:p>
+      <w:pPr>
+        <w:pStyle w:val="Normal"/>
+        <w:numPr>
+          <w:ilvl w:val="2"/>
+          <w:numId w:val="8"/>
+        </w:numPr>
+        <w:bidi w:val="0"/>
+        <w:jc w:val="left"/>
+        <w:rPr/>
+      </w:pPr>
+      <w:r>
+        <w:rPr>
+          <w:i w:val="false"/>
+          <w:iCs w:val="false"/>
+        </w:rPr>
+        <w:t>switches</w:t>
+      </w:r>
+    </w:p>
+    <w:p>
+      <w:pPr>
+        <w:pStyle w:val="Normal"/>
+        <w:numPr>
+          <w:ilvl w:val="1"/>
+          <w:numId w:val="8"/>
+        </w:numPr>
+        <w:bidi w:val="0"/>
+        <w:jc w:val="left"/>
+        <w:rPr/>
+      </w:pPr>
+      <w:r>
+        <w:rPr>
+          <w:i w:val="false"/>
+          <w:iCs w:val="false"/>
+        </w:rPr>
+        <w:t>height/drop and ladder/rope</w:t>
+      </w:r>
+    </w:p>
+    <w:p>
+      <w:pPr>
+        <w:pStyle w:val="Normal"/>
+        <w:numPr>
+          <w:ilvl w:val="1"/>
+          <w:numId w:val="8"/>
+        </w:numPr>
+        <w:bidi w:val="0"/>
+        <w:jc w:val="left"/>
+        <w:rPr/>
+      </w:pPr>
+      <w:r>
+        <w:rPr>
+          <w:i w:val="false"/>
+          <w:iCs w:val="false"/>
+        </w:rPr>
+        <w:t>breakable barrier (w/ specific breaker)</w:t>
+      </w:r>
+    </w:p>
+    <w:p>
+      <w:pPr>
+        <w:pStyle w:val="Normal"/>
+        <w:numPr>
+          <w:ilvl w:val="2"/>
+          <w:numId w:val="8"/>
+        </w:numPr>
+        <w:bidi w:val="0"/>
+        <w:jc w:val="left"/>
+        <w:rPr/>
+      </w:pPr>
+      <w:r>
+        <w:rPr>
+          <w:i w:val="false"/>
+          <w:iCs w:val="false"/>
+        </w:rPr>
+        <w:t>glass</w:t>
+      </w:r>
+    </w:p>
+    <w:p>
+      <w:pPr>
+        <w:pStyle w:val="Normal"/>
+        <w:numPr>
+          <w:ilvl w:val="2"/>
+          <w:numId w:val="8"/>
+        </w:numPr>
+        <w:bidi w:val="0"/>
+        <w:jc w:val="left"/>
+        <w:rPr/>
+      </w:pPr>
+      <w:r>
+        <w:rPr>
+          <w:i w:val="false"/>
+          <w:iCs w:val="false"/>
+        </w:rPr>
+        <w:t>overgrown plants</w:t>
+      </w:r>
+    </w:p>
+    <w:p>
+      <w:pPr>
+        <w:pStyle w:val="Normal"/>
+        <w:numPr>
+          <w:ilvl w:val="2"/>
+          <w:numId w:val="8"/>
+        </w:numPr>
+        <w:bidi w:val="0"/>
+        <w:jc w:val="left"/>
+        <w:rPr/>
+      </w:pPr>
+      <w:r>
+        <w:rPr>
+          <w:i w:val="false"/>
+          <w:iCs w:val="false"/>
+        </w:rPr>
+        <w:t>crumbling wall</w:t>
+      </w:r>
+    </w:p>
+    <w:p>
+      <w:pPr>
+        <w:pStyle w:val="Normal"/>
+        <w:numPr>
+          <w:ilvl w:val="1"/>
+          <w:numId w:val="8"/>
+        </w:numPr>
+        <w:bidi w:val="0"/>
+        <w:jc w:val="left"/>
+        <w:rPr/>
+      </w:pPr>
+      <w:r>
+        <w:rPr>
+          <w:i w:val="false"/>
+          <w:iCs w:val="false"/>
+        </w:rPr>
+        <w:t>hazard &amp; neutralization/protection</w:t>
+      </w:r>
+    </w:p>
+    <w:p>
+      <w:pPr>
+        <w:pStyle w:val="Normal"/>
+        <w:numPr>
+          <w:ilvl w:val="2"/>
+          <w:numId w:val="8"/>
+        </w:numPr>
+        <w:bidi w:val="0"/>
+        <w:jc w:val="left"/>
+        <w:rPr/>
+      </w:pPr>
+      <w:r>
+        <w:rPr>
+          <w:i w:val="false"/>
+          <w:iCs w:val="false"/>
+        </w:rPr>
+        <w:t>electricity</w:t>
+      </w:r>
+    </w:p>
+    <w:p>
+      <w:pPr>
+        <w:pStyle w:val="Normal"/>
+        <w:numPr>
+          <w:ilvl w:val="2"/>
+          <w:numId w:val="8"/>
+        </w:numPr>
+        <w:bidi w:val="0"/>
+        <w:jc w:val="left"/>
+        <w:rPr/>
+      </w:pPr>
+      <w:r>
+        <w:rPr>
+          <w:i w:val="false"/>
+          <w:iCs w:val="false"/>
+        </w:rPr>
+        <w:t>water</w:t>
+      </w:r>
+    </w:p>
+    <w:p>
+      <w:pPr>
+        <w:pStyle w:val="Normal"/>
+        <w:numPr>
+          <w:ilvl w:val="2"/>
+          <w:numId w:val="8"/>
+        </w:numPr>
+        <w:bidi w:val="0"/>
+        <w:jc w:val="left"/>
+        <w:rPr/>
+      </w:pPr>
+      <w:r>
+        <w:rPr>
+          <w:i w:val="false"/>
+          <w:iCs w:val="false"/>
+        </w:rPr>
+        <w:t>fire</w:t>
+      </w:r>
+    </w:p>
+    <w:p>
+      <w:pPr>
+        <w:pStyle w:val="Normal"/>
+        <w:numPr>
+          <w:ilvl w:val="2"/>
+          <w:numId w:val="8"/>
+        </w:numPr>
+        <w:bidi w:val="0"/>
+        <w:jc w:val="left"/>
+        <w:rPr/>
+      </w:pPr>
+      <w:r>
+        <w:rPr>
+          <w:i w:val="false"/>
+          <w:iCs w:val="false"/>
+        </w:rPr>
+        <w:t>gas</w:t>
+      </w:r>
+    </w:p>
+    <w:p>
+      <w:pPr>
+        <w:pStyle w:val="Normal"/>
+        <w:numPr>
+          <w:ilvl w:val="1"/>
+          <w:numId w:val="8"/>
+        </w:numPr>
+        <w:bidi w:val="0"/>
+        <w:jc w:val="left"/>
+        <w:rPr/>
+      </w:pPr>
+      <w:r>
+        <w:rPr>
+          <w:i w:val="false"/>
+          <w:iCs w:val="false"/>
+        </w:rPr>
+        <w:t>(hidden) switch(es)</w:t>
+      </w:r>
+    </w:p>
+    <w:p>
+      <w:pPr>
+        <w:pStyle w:val="Normal"/>
+        <w:numPr>
+          <w:ilvl w:val="2"/>
+          <w:numId w:val="8"/>
+        </w:numPr>
+        <w:bidi w:val="0"/>
+        <w:jc w:val="left"/>
+        <w:rPr/>
+      </w:pPr>
+      <w:r>
+        <w:rPr>
+          <w:i w:val="false"/>
+          <w:iCs w:val="false"/>
+        </w:rPr>
+        <w:t>specific combination/sequence</w:t>
+      </w:r>
+    </w:p>
+    <w:p>
+      <w:pPr>
+        <w:pStyle w:val="Normal"/>
+        <w:numPr>
+          <w:ilvl w:val="2"/>
+          <w:numId w:val="8"/>
+        </w:numPr>
+        <w:bidi w:val="0"/>
+        <w:jc w:val="left"/>
+        <w:rPr/>
+      </w:pPr>
+      <w:r>
+        <w:rPr>
+          <w:i w:val="false"/>
+          <w:iCs w:val="false"/>
+        </w:rPr>
+        <w:t>rope to cut</w:t>
+      </w:r>
+    </w:p>
+    <w:p>
+      <w:pPr>
+        <w:pStyle w:val="Normal"/>
+        <w:numPr>
+          <w:ilvl w:val="1"/>
+          <w:numId w:val="8"/>
+        </w:numPr>
+        <w:bidi w:val="0"/>
+        <w:jc w:val="left"/>
+        <w:rPr/>
+      </w:pPr>
+      <w:r>
+        <w:rPr>
+          <w:i w:val="false"/>
+          <w:iCs w:val="false"/>
+        </w:rPr>
+        <w:t>pressure plate &amp; weight</w:t>
+      </w:r>
+    </w:p>
+    <w:p>
+      <w:pPr>
+        <w:pStyle w:val="Normal"/>
+        <w:numPr>
+          <w:ilvl w:val="1"/>
+          <w:numId w:val="8"/>
+        </w:numPr>
+        <w:bidi w:val="0"/>
+        <w:jc w:val="left"/>
+        <w:rPr/>
+      </w:pPr>
+      <w:r>
+        <w:rPr>
+          <w:i w:val="false"/>
+          <w:iCs w:val="false"/>
+        </w:rPr>
+        <w:t>guard?</w:t>
+      </w:r>
+    </w:p>
+    <w:p>
+      <w:pPr>
+        <w:pStyle w:val="Normal"/>
+        <w:numPr>
+          <w:ilvl w:val="2"/>
+          <w:numId w:val="8"/>
+        </w:numPr>
+        <w:bidi w:val="0"/>
+        <w:jc w:val="left"/>
+        <w:rPr/>
+      </w:pPr>
+      <w:r>
+        <w:rPr>
+          <w:i w:val="false"/>
+          <w:iCs w:val="false"/>
+        </w:rPr>
+        <w:t>costume</w:t>
+      </w:r>
+    </w:p>
+    <w:p>
+      <w:pPr>
+        <w:pStyle w:val="Normal"/>
+        <w:numPr>
+          <w:ilvl w:val="2"/>
+          <w:numId w:val="8"/>
+        </w:numPr>
+        <w:bidi w:val="0"/>
+        <w:jc w:val="left"/>
+        <w:rPr/>
+      </w:pPr>
+      <w:r>
+        <w:rPr>
+          <w:i w:val="false"/>
+          <w:iCs w:val="false"/>
+        </w:rPr>
+        <w:t>gift</w:t>
+      </w:r>
+    </w:p>
+    <w:p>
+      <w:pPr>
+        <w:pStyle w:val="Normal"/>
+        <w:numPr>
+          <w:ilvl w:val="2"/>
+          <w:numId w:val="8"/>
+        </w:numPr>
+        <w:bidi w:val="0"/>
+        <w:jc w:val="left"/>
+        <w:rPr/>
+      </w:pPr>
+      <w:r>
+        <w:rPr>
+          <w:i w:val="false"/>
+          <w:iCs w:val="false"/>
+        </w:rPr>
+        <w:t>sneak/smuggle</w:t>
+      </w:r>
+    </w:p>
+    <w:p>
+      <w:pPr>
+        <w:pStyle w:val="Normal"/>
+        <w:numPr>
+          <w:ilvl w:val="1"/>
+          <w:numId w:val="8"/>
+        </w:numPr>
+        <w:bidi w:val="0"/>
+        <w:jc w:val="left"/>
+        <w:rPr/>
+      </w:pPr>
+      <w:r>
+        <w:rPr>
+          <w:i w:val="false"/>
+          <w:iCs w:val="false"/>
+        </w:rPr>
+        <w:t>rescue NPC</w:t>
+      </w:r>
+    </w:p>
+    <w:p>
+      <w:pPr>
+        <w:pStyle w:val="Normal"/>
+        <w:bidi w:val="0"/>
+        <w:jc w:val="left"/>
+        <w:rPr/>
       </w:pPr>
       <w:r>
         <w:rPr/>
@@ -3508,7 +4017,7 @@
     <w:pPr>
       <w:widowControl/>
       <w:suppressAutoHyphens w:val="true"/>
-      <w:overflowPunct w:val="false"/>
+      <w:overflowPunct w:val="true"/>
       <w:bidi w:val="0"/>
       <w:spacing w:before="0" w:after="0"/>
       <w:jc w:val="left"/>

</xml_diff>

<commit_message>
Building layout via replacement grammar WIP
- new file/class, LayoutGenerator
	- public Node class
		- public Type enum
		- m_type/m_children
		- internal Clone() for deep-copying
		- internal AppendChildren()
	- public m_rootNode
	- private ReplacementRule struct and static m_rules[]
	- public Generate()
- GameController.Start() creation of a generator for future use

Todo: use generator to spawn rooms/locks/keys/items/etc.
</commit_message>
<xml_diff>
--- a/Chateau.docx
+++ b/Chateau.docx
@@ -2632,21 +2632,64 @@
           <w:i w:val="false"/>
           <w:iCs w:val="false"/>
         </w:rPr>
-        <w:t>secondary/secret objectives base</w:t>
-      </w:r>
-      <w:r>
-        <w:rPr>
-          <w:i w:val="false"/>
-          <w:iCs w:val="false"/>
-        </w:rPr>
-        <w:t>d</w:t>
-      </w:r>
-      <w:r>
-        <w:rPr>
-          <w:i w:val="false"/>
-          <w:iCs w:val="false"/>
-        </w:rPr>
-        <w:t xml:space="preserve"> on the Three Ways?</w:t>
+        <w:t>secondary/secret objectives based on the Three Ways?</w:t>
+      </w:r>
+    </w:p>
+    <w:p>
+      <w:pPr>
+        <w:pStyle w:val="Normal"/>
+        <w:numPr>
+          <w:ilvl w:val="1"/>
+          <w:numId w:val="8"/>
+        </w:numPr>
+        <w:bidi w:val="0"/>
+        <w:jc w:val="left"/>
+        <w:rPr/>
+      </w:pPr>
+      <w:r>
+        <w:rPr>
+          <w:i w:val="false"/>
+          <w:iCs w:val="false"/>
+        </w:rPr>
+        <w:t>Purgative – kill enough enemies?</w:t>
+      </w:r>
+    </w:p>
+    <w:p>
+      <w:pPr>
+        <w:pStyle w:val="Normal"/>
+        <w:numPr>
+          <w:ilvl w:val="1"/>
+          <w:numId w:val="8"/>
+        </w:numPr>
+        <w:bidi w:val="0"/>
+        <w:jc w:val="left"/>
+        <w:rPr/>
+      </w:pPr>
+      <w:r>
+        <w:rPr>
+          <w:i w:val="false"/>
+          <w:iCs w:val="false"/>
+        </w:rPr>
+        <w:t>Illuminative – gather enough lore?</w:t>
+      </w:r>
+    </w:p>
+    <w:p>
+      <w:pPr>
+        <w:pStyle w:val="Normal"/>
+        <w:numPr>
+          <w:ilvl w:val="1"/>
+          <w:numId w:val="8"/>
+        </w:numPr>
+        <w:bidi w:val="0"/>
+        <w:jc w:val="left"/>
+        <w:rPr/>
+      </w:pPr>
+      <w:r>
+        <w:rPr>
+          <w:i w:val="false"/>
+          <w:iCs w:val="false"/>
+        </w:rPr>
+        <w:t>Unitive – befriend all NPCs?</w:t>
       </w:r>
     </w:p>
     <w:p>
@@ -4084,7 +4127,7 @@
     <w:pPr>
       <w:widowControl/>
       <w:suppressAutoHyphens w:val="true"/>
-      <w:overflowPunct w:val="false"/>
+      <w:overflowPunct w:val="true"/>
       <w:bidi w:val="0"/>
       <w:spacing w:before="0" w:after="0"/>
       <w:jc w:val="left"/>

</xml_diff>

<commit_message>
Ladder centering & spawning & variation
- updated room prefabs to put vertical doorways at horizontal zero
	- resized RoomBoss.prefab trigger to avoid gates slamming on the avatar
- split Table.prefab into Platform base and Table variant
- replaced ladders in room prefabs w/ RoomController.OpenDoorway() spawn logic
	- public m_ladderRungPrefab
	- public m_ladderRungSkewMax to allow "rickety" ladder placement

- fixed shut-down assert from Boss.OnDestroy()
	- private m_isQuitting and OnApplicationQuit()

Todo: guarantee AI navigability of highly skewed ladders
</commit_message>
<xml_diff>
--- a/Chateau.docx
+++ b/Chateau.docx
@@ -1910,21 +1910,7 @@
           <w:i w:val="false"/>
           <w:iCs w:val="false"/>
         </w:rPr>
-        <w:t xml:space="preserve">NPCs/merchants </w:t>
-      </w:r>
-      <w:r>
-        <w:rPr>
-          <w:i w:val="false"/>
-          <w:iCs w:val="false"/>
-        </w:rPr>
-        <w:t>(after being fought as {mini-}bosses?)</w:t>
-      </w:r>
-      <w:r>
-        <w:rPr>
-          <w:i w:val="false"/>
-          <w:iCs w:val="false"/>
-        </w:rPr>
-        <w:t xml:space="preserve"> based on aspects of the self (Will, Intellect, Affect, Passions, etc.)</w:t>
+        <w:t>NPCs/merchants (after being fought as {mini-}bosses?) based on aspects of the self (Will, Intellect, Affect, Passions, etc.)</w:t>
       </w:r>
     </w:p>
     <w:p>
@@ -2572,7 +2558,14 @@
           <w:i w:val="false"/>
           <w:iCs w:val="false"/>
         </w:rPr>
-        <w:t>fire</w:t>
+        <w:t>fire/</w:t>
+      </w:r>
+      <w:r>
+        <w:rPr>
+          <w:i w:val="false"/>
+          <w:iCs w:val="false"/>
+        </w:rPr>
+        <w:t>lava</w:t>
       </w:r>
     </w:p>
     <w:p>
@@ -4336,7 +4329,7 @@
     <w:pPr>
       <w:widowControl/>
       <w:suppressAutoHyphens w:val="true"/>
-      <w:overflowPunct w:val="false"/>
+      <w:overflowPunct w:val="true"/>
       <w:bidi w:val="0"/>
       <w:spacing w:before="0" w:after="0"/>
       <w:jc w:val="left"/>

</xml_diff>

<commit_message>
Gate unlock camera grab, unlock audio
- added child object to GateLocked.prefab w/ disabled, high-priority virtual camera
- LockController.Unlock() logic to unable the door's virtual camera and delay despawn
- decreased blending time in Avatar.prefab camera
	- also disabled update while in standby since it shouldn't ever be necessary

- added audio component w/ temporary unlock audio to Door.prefab
- LockController.Unlock() logic to play the audio component

Todo: camera grab lighting?
</commit_message>
<xml_diff>
--- a/Chateau.docx
+++ b/Chateau.docx
@@ -1646,6 +1646,12 @@
         <w:rPr/>
         <w:t>First-Playable – months 2-3</w:t>
       </w:r>
+      <w:r>
+        <w:rPr>
+          <w:rFonts w:ascii="Wingdings" w:hAnsi="Wingdings"/>
+        </w:rPr>
+        <w:t>ü</w:t>
+      </w:r>
     </w:p>
     <w:p>
       <w:pPr>
@@ -1700,7 +1706,37 @@
       </w:r>
       <w:r>
         <w:rPr/>
-        <w:t>, critical VFX/SFX/messaging, local co-op basic support</w:t>
+        <w:t>, critical VFX/SFX/messaging</w:t>
+      </w:r>
+      <w:r>
+        <w:rPr>
+          <w:rFonts w:ascii="Wingdings" w:hAnsi="Wingdings"/>
+        </w:rPr>
+        <w:t>ü</w:t>
+      </w:r>
+      <w:r>
+        <w:rPr/>
+        <w:t xml:space="preserve">, </w:t>
+      </w:r>
+      <w:r>
+        <w:rPr/>
+        <w:t>boss fight</w:t>
+      </w:r>
+      <w:r>
+        <w:rPr>
+          <w:rFonts w:ascii="Wingdings" w:hAnsi="Wingdings"/>
+        </w:rPr>
+        <w:t>ü</w:t>
+      </w:r>
+      <w:r>
+        <w:rPr/>
+        <w:t>, local co-op basic support</w:t>
+      </w:r>
+      <w:r>
+        <w:rPr>
+          <w:rFonts w:ascii="Wingdings" w:hAnsi="Wingdings"/>
+        </w:rPr>
+        <w:t>ü</w:t>
       </w:r>
     </w:p>
     <w:p>
@@ -1732,7 +1768,19 @@
       </w:pPr>
       <w:r>
         <w:rPr/>
-        <w:t>differentiated areas/enemies, abilities/upgrades, polished visuals/audio</w:t>
+        <w:t xml:space="preserve">hub area, </w:t>
+      </w:r>
+      <w:r>
+        <w:rPr/>
+        <w:t>differentiated areas/enemies/</w:t>
+      </w:r>
+      <w:r>
+        <w:rPr/>
+        <w:t>puzzles</w:t>
+      </w:r>
+      <w:r>
+        <w:rPr/>
+        <w:t>, abilities/upgrades, polished visuals/audio</w:t>
       </w:r>
     </w:p>
     <w:p>
@@ -1764,7 +1812,19 @@
       </w:pPr>
       <w:r>
         <w:rPr/>
-        <w:t>area/enemy/item variety, difficulty curve, boss fight(s)</w:t>
+        <w:t>area/enemy/item/</w:t>
+      </w:r>
+      <w:r>
+        <w:rPr/>
+        <w:t>ability/puzzle</w:t>
+      </w:r>
+      <w:r>
+        <w:rPr/>
+        <w:t xml:space="preserve"> variety, difficulty curve, boss fight </w:t>
+      </w:r>
+      <w:r>
+        <w:rPr/>
+        <w:t>variety, progression</w:t>
       </w:r>
     </w:p>
     <w:p>

</xml_diff>

<commit_message>
Console commands in build fix
- un-tagged scene console command handler as EditorOnly to allow in development standalone builds
- re-saved project settings to catch format updates

- improved some compile gating in ConsoleCommands.cs
</commit_message>
<xml_diff>
--- a/Chateau.docx
+++ b/Chateau.docx
@@ -1716,11 +1716,7 @@
       </w:r>
       <w:r>
         <w:rPr/>
-        <w:t xml:space="preserve">, </w:t>
-      </w:r>
-      <w:r>
-        <w:rPr/>
-        <w:t>boss fight</w:t>
+        <w:t>, boss fight</w:t>
       </w:r>
       <w:r>
         <w:rPr>
@@ -1768,19 +1764,7 @@
       </w:pPr>
       <w:r>
         <w:rPr/>
-        <w:t xml:space="preserve">hub area, </w:t>
-      </w:r>
-      <w:r>
-        <w:rPr/>
-        <w:t>differentiated areas/enemies/</w:t>
-      </w:r>
-      <w:r>
-        <w:rPr/>
-        <w:t>puzzles</w:t>
-      </w:r>
-      <w:r>
-        <w:rPr/>
-        <w:t>, abilities/upgrades, polished visuals/audio</w:t>
+        <w:t>hub area, differentiated areas/enemies/puzzles, abilities/upgrades, polished visuals/audio</w:t>
       </w:r>
     </w:p>
     <w:p>
@@ -1812,19 +1796,7 @@
       </w:pPr>
       <w:r>
         <w:rPr/>
-        <w:t>area/enemy/item/</w:t>
-      </w:r>
-      <w:r>
-        <w:rPr/>
-        <w:t>ability/puzzle</w:t>
-      </w:r>
-      <w:r>
-        <w:rPr/>
-        <w:t xml:space="preserve"> variety, difficulty curve, boss fight </w:t>
-      </w:r>
-      <w:r>
-        <w:rPr/>
-        <w:t>variety, progression</w:t>
+        <w:t>area/enemy/item/ability/puzzle variety, difficulty curve, boss fight variety, progression</w:t>
       </w:r>
     </w:p>
     <w:p>
@@ -1970,7 +1942,102 @@
           <w:i w:val="false"/>
           <w:iCs w:val="false"/>
         </w:rPr>
-        <w:t>NPCs/merchants (after being fought as {mini-}bosses?) based on aspects of the self (Will, Intellect, Affect, Passions, etc.)</w:t>
+        <w:t>NPCs/merchants (after being fought as {mini-}bosses?) based on aspects of the self</w:t>
+      </w:r>
+    </w:p>
+    <w:p>
+      <w:pPr>
+        <w:pStyle w:val="Normal"/>
+        <w:numPr>
+          <w:ilvl w:val="1"/>
+          <w:numId w:val="8"/>
+        </w:numPr>
+        <w:bidi w:val="0"/>
+        <w:jc w:val="left"/>
+        <w:rPr/>
+      </w:pPr>
+      <w:r>
+        <w:rPr>
+          <w:i w:val="false"/>
+          <w:iCs w:val="false"/>
+        </w:rPr>
+        <w:t>Will/Desire/Appetite – “Will”; starts weak, ends incredibly buff; training/practice area</w:t>
+      </w:r>
+    </w:p>
+    <w:p>
+      <w:pPr>
+        <w:pStyle w:val="Normal"/>
+        <w:numPr>
+          <w:ilvl w:val="1"/>
+          <w:numId w:val="8"/>
+        </w:numPr>
+        <w:bidi w:val="0"/>
+        <w:jc w:val="left"/>
+        <w:rPr/>
+      </w:pPr>
+      <w:r>
+        <w:rPr>
+          <w:i w:val="false"/>
+          <w:iCs w:val="false"/>
+        </w:rPr>
+        <w:t>Mind/Thought/Intellect/Understanding – “Ida”? “Mina”?; starts emo &amp; ignorant, ends bright &amp; knowledgeable; enemy/lore reference</w:t>
+      </w:r>
+    </w:p>
+    <w:p>
+      <w:pPr>
+        <w:pStyle w:val="Normal"/>
+        <w:numPr>
+          <w:ilvl w:val="1"/>
+          <w:numId w:val="8"/>
+        </w:numPr>
+        <w:bidi w:val="0"/>
+        <w:jc w:val="left"/>
+        <w:rPr/>
+      </w:pPr>
+      <w:r>
+        <w:rPr>
+          <w:i w:val="false"/>
+          <w:iCs w:val="false"/>
+        </w:rPr>
+        <w:t>Affect/Passions – “Alex”?; starts listless &amp; numb, ends peppy &amp; sensitive; character/entryway customization/decoration</w:t>
+      </w:r>
+    </w:p>
+    <w:p>
+      <w:pPr>
+        <w:pStyle w:val="Normal"/>
+        <w:numPr>
+          <w:ilvl w:val="1"/>
+          <w:numId w:val="8"/>
+        </w:numPr>
+        <w:bidi w:val="0"/>
+        <w:jc w:val="left"/>
+        <w:rPr/>
+      </w:pPr>
+      <w:r>
+        <w:rPr>
+          <w:i w:val="false"/>
+          <w:iCs w:val="false"/>
+        </w:rPr>
+        <w:t>Memory – “Martha”?; starts myopic, ends clear-eyed &amp; far-seeing; replays/sharing?</w:t>
+      </w:r>
+    </w:p>
+    <w:p>
+      <w:pPr>
+        <w:pStyle w:val="Normal"/>
+        <w:numPr>
+          <w:ilvl w:val="1"/>
+          <w:numId w:val="8"/>
+        </w:numPr>
+        <w:bidi w:val="0"/>
+        <w:jc w:val="left"/>
+        <w:rPr/>
+      </w:pPr>
+      <w:r>
+        <w:rPr>
+          <w:i w:val="false"/>
+          <w:iCs w:val="false"/>
+        </w:rPr>
+        <w:t>Vegetative (Nutritive, Augmentative, Generative)? Sense(s)? Heart/Spirit? Locomotion? Imagination?</w:t>
       </w:r>
     </w:p>
     <w:p>
@@ -2618,14 +2685,7 @@
           <w:i w:val="false"/>
           <w:iCs w:val="false"/>
         </w:rPr>
-        <w:t>fire/</w:t>
-      </w:r>
-      <w:r>
-        <w:rPr>
-          <w:i w:val="false"/>
-          <w:iCs w:val="false"/>
-        </w:rPr>
-        <w:t>lava</w:t>
+        <w:t>fire/lava</w:t>
       </w:r>
     </w:p>
     <w:p>
@@ -2952,6 +3012,25 @@
           <w:iCs w:val="false"/>
         </w:rPr>
         <w:t>Well, well, well… Look who decided to actually show up! Finally! Do you even know how long you neglected this place? … But while you were gone, I realized something. All of this? It isn’t yours anymore. It’s mine. You gave it up, and you can’t just waltz in here and expect us to even refrain from giving you the pummeling you deserve, much less let you run things.”</w:t>
+      </w:r>
+    </w:p>
+    <w:p>
+      <w:pPr>
+        <w:pStyle w:val="Normal"/>
+        <w:numPr>
+          <w:ilvl w:val="0"/>
+          <w:numId w:val="8"/>
+        </w:numPr>
+        <w:bidi w:val="0"/>
+        <w:jc w:val="left"/>
+        <w:rPr/>
+      </w:pPr>
+      <w:r>
+        <w:rPr>
+          <w:i w:val="false"/>
+          <w:iCs w:val="false"/>
+        </w:rPr>
+        <w:t>optional per-death difficulty decrease?</w:t>
       </w:r>
     </w:p>
     <w:p>
@@ -4389,7 +4468,7 @@
     <w:pPr>
       <w:widowControl/>
       <w:suppressAutoHyphens w:val="true"/>
-      <w:overflowPunct w:val="true"/>
+      <w:overflowPunct w:val="false"/>
       <w:bidi w:val="0"/>
       <w:spacing w:before="0" w:after="0"/>
       <w:jc w:val="left"/>

</xml_diff>

<commit_message>
Game Over enabled in Entryway
- moved game over canvas from MainScene into SceneMin.prefab
- disabled game over entryway button in Entryway override
- removed null game over menu checks from GameController
</commit_message>
<xml_diff>
--- a/Chateau.docx
+++ b/Chateau.docx
@@ -803,11 +803,7 @@
       </w:pPr>
       <w:r>
         <w:rPr/>
-        <w:t xml:space="preserve">jumping enemy </w:t>
-      </w:r>
-      <w:r>
-        <w:rPr/>
-        <w:t>(spider?)</w:t>
+        <w:t>jumping enemy (spider?)</w:t>
       </w:r>
     </w:p>
     <w:p>
@@ -3107,6 +3103,70 @@
           <w:iCs w:val="false"/>
         </w:rPr>
         <w:t>I suppose you don’t know, having never really lived here, but this whole place is basically a cylinder. The central spire is visible from pretty much anywhere if you’re looking for it, but the only way to reach it is to pass through all the other layers.” … “Be careful going deeper. All these pests came from outside originally, but they seem to revel in making their way as far inside as possible.” … “The center… It used to be empty, but I don’t think it is anymore. I swear there are flashes of light in the windows sometimes…”</w:t>
+      </w:r>
+    </w:p>
+    <w:p>
+      <w:pPr>
+        <w:pStyle w:val="Normal"/>
+        <w:numPr>
+          <w:ilvl w:val="0"/>
+          <w:numId w:val="8"/>
+        </w:numPr>
+        <w:bidi w:val="0"/>
+        <w:jc w:val="left"/>
+        <w:rPr/>
+      </w:pPr>
+      <w:r>
+        <w:rPr>
+          <w:i w:val="false"/>
+          <w:iCs w:val="false"/>
+        </w:rPr>
+        <w:t>‘</w:t>
+      </w:r>
+      <w:r>
+        <w:rPr>
+          <w:i w:val="false"/>
+          <w:iCs w:val="false"/>
+        </w:rPr>
+        <w:t>Infinite’ area that continually expands as it is explored?</w:t>
+      </w:r>
+    </w:p>
+    <w:p>
+      <w:pPr>
+        <w:pStyle w:val="Normal"/>
+        <w:numPr>
+          <w:ilvl w:val="0"/>
+          <w:numId w:val="8"/>
+        </w:numPr>
+        <w:bidi w:val="0"/>
+        <w:jc w:val="left"/>
+        <w:rPr/>
+      </w:pPr>
+      <w:r>
+        <w:rPr>
+          <w:i w:val="false"/>
+          <w:iCs w:val="false"/>
+        </w:rPr>
+        <w:t>Multi-part door gradually opened larger and larger?</w:t>
+      </w:r>
+    </w:p>
+    <w:p>
+      <w:pPr>
+        <w:pStyle w:val="Normal"/>
+        <w:numPr>
+          <w:ilvl w:val="0"/>
+          <w:numId w:val="8"/>
+        </w:numPr>
+        <w:bidi w:val="0"/>
+        <w:jc w:val="left"/>
+        <w:rPr/>
+      </w:pPr>
+      <w:r>
+        <w:rPr>
+          <w:i w:val="false"/>
+          <w:iCs w:val="false"/>
+        </w:rPr>
+        <w:t>Grappling hook?</w:t>
       </w:r>
     </w:p>
     <w:p>
@@ -4544,7 +4604,7 @@
     <w:pPr>
       <w:widowControl/>
       <w:suppressAutoHyphens w:val="true"/>
-      <w:overflowPunct w:val="true"/>
+      <w:overflowPunct w:val="false"/>
       <w:bidi w:val="0"/>
       <w:spacing w:before="0" w:after="0"/>
       <w:jc w:val="left"/>

</xml_diff>

<commit_message>
Boss teleport & swoop!
- AITeleport derived from AIState
	- converted GameController.RoomSpawnPosition() to RoomFromPosition() for flexibility
- public EnemyController.m_allowedStates[]
	- public AIState.Type and public/static FromTypePrioritized()
		- semi-exposed GameController.m_victory as Victory
	- updated {Enemy/Npc/Shadow{Boss}}.prefab w/ appropriate allowed states
- converted hardcoded EnemyController.m_aiState initialization to Update() priority-based logic
	- converted AIState default return values from null/AIPursue to this/null
- removed now-unnecessary next state logic from AI{Pursue/Flee/Throw}
- updated AIState.OnDamage() interrupt states by default
	- removed AIRamSwoop override
- fixed EnemyController.FixedUpdate() not updating arms w/o a target

- genericized Utility.RandomWeighted() pairs[] param for future flexibility

Todo: less manual parallelism between AIState{.Type}? prevent swooping into floor
</commit_message>
<xml_diff>
--- a/Chateau.docx
+++ b/Chateau.docx
@@ -2266,21 +2266,7 @@
           <w:i w:val="false"/>
           <w:iCs w:val="false"/>
         </w:rPr>
-        <w:t xml:space="preserve">pride – messes w/ health meter / HUD, sneaks up on you </w:t>
-      </w:r>
-      <w:r>
-        <w:rPr>
-          <w:i w:val="false"/>
-          <w:iCs w:val="false"/>
-        </w:rPr>
-        <w:t>(invisibility?)</w:t>
-      </w:r>
-      <w:r>
-        <w:rPr>
-          <w:i w:val="false"/>
-          <w:iCs w:val="false"/>
-        </w:rPr>
-        <w:t>, easy at first but hard to kill</w:t>
+        <w:t>pride – messes w/ health meter / HUD, sneaks up on you (invisibility?), easy at first but hard to kill</w:t>
       </w:r>
     </w:p>
     <w:p>
@@ -3139,6 +3125,32 @@
           <w:iCs w:val="false"/>
         </w:rPr>
         <w:t>Grappling hook?</w:t>
+      </w:r>
+    </w:p>
+    <w:p>
+      <w:pPr>
+        <w:pStyle w:val="Normal"/>
+        <w:numPr>
+          <w:ilvl w:val="0"/>
+          <w:numId w:val="8"/>
+        </w:numPr>
+        <w:bidi w:val="0"/>
+        <w:jc w:val="left"/>
+        <w:rPr/>
+      </w:pPr>
+      <w:r>
+        <w:rPr>
+          <w:i w:val="false"/>
+          <w:iCs w:val="false"/>
+        </w:rPr>
+        <w:t>‘</w:t>
+      </w:r>
+      <w:r>
+        <w:rPr>
+          <w:i w:val="false"/>
+          <w:iCs w:val="false"/>
+        </w:rPr>
+        <w:t>outdoor’/‘courtyard’ rooms</w:t>
       </w:r>
     </w:p>
     <w:p>
@@ -4576,7 +4588,7 @@
     <w:pPr>
       <w:widowControl/>
       <w:suppressAutoHyphens w:val="true"/>
-      <w:overflowPunct w:val="true"/>
+      <w:overflowPunct w:val="false"/>
       <w:bidi w:val="0"/>
       <w:spacing w:before="0" w:after="0"/>
       <w:jc w:val="left"/>

</xml_diff>

<commit_message>
Join/texture tweaks, normal mapping test
- added gamepad confirm button to SceneMin.prefab's list of join bindings
- resized Snake{Death/Run}.png to better fit existing sprites

- added SnakeHurtNormals.png and linked to SnakeHurt.png
	- enabled normal mapping on lights in {Avatar/Flashlight/Torch}.prefab
		- disabled falloff since Light2D's normal mapping simulates falloff due to default normals and simulated Z-distance
</commit_message>
<xml_diff>
--- a/Chateau.docx
+++ b/Chateau.docx
@@ -771,15 +771,7 @@
       </w:pPr>
       <w:r>
         <w:rPr/>
-        <w:t>speedy enemy (</w:t>
-      </w:r>
-      <w:r>
-        <w:rPr/>
-        <w:t>snake</w:t>
-      </w:r>
-      <w:r>
-        <w:rPr/>
-        <w:t>)</w:t>
+        <w:t>speedy enemy (snake)</w:t>
       </w:r>
       <w:r>
         <w:rPr>
@@ -900,6 +892,38 @@
           <w:rFonts w:ascii="Wingdings" w:hAnsi="Wingdings"/>
         </w:rPr>
         <w:t>ü</w:t>
+      </w:r>
+    </w:p>
+    <w:p>
+      <w:pPr>
+        <w:pStyle w:val="Normal"/>
+        <w:numPr>
+          <w:ilvl w:val="1"/>
+          <w:numId w:val="3"/>
+        </w:numPr>
+        <w:bidi w:val="0"/>
+        <w:jc w:val="left"/>
+        <w:rPr/>
+      </w:pPr>
+      <w:r>
+        <w:rPr/>
+        <w:t>explosive enemy</w:t>
+      </w:r>
+    </w:p>
+    <w:p>
+      <w:pPr>
+        <w:pStyle w:val="Normal"/>
+        <w:numPr>
+          <w:ilvl w:val="1"/>
+          <w:numId w:val="3"/>
+        </w:numPr>
+        <w:bidi w:val="0"/>
+        <w:jc w:val="left"/>
+        <w:rPr/>
+      </w:pPr>
+      <w:r>
+        <w:rPr/>
+        <w:t>stealthy/evasive enemy</w:t>
       </w:r>
     </w:p>
     <w:p>
@@ -4662,7 +4686,7 @@
     <w:pPr>
       <w:widowControl/>
       <w:suppressAutoHyphens w:val="true"/>
-      <w:overflowPunct w:val="false"/>
+      <w:overflowPunct w:val="true"/>
       <w:bidi w:val="0"/>
       <w:spacing w:before="0" w:after="0"/>
       <w:jc w:val="left"/>

</xml_diff>

<commit_message>
UI button prompt sprites
- replaced {square/z}.png w/ Controls{Gamepad/KeyboardMouse}.png combined from thoseawesomeguys.com/prompts
	- Assets/Sprites/UI/ subdirectory
- created Controls{Gamepad/KeyboardMouse} TextMeshPro SpriteAssets to allow use as in-text sprites
	- Assets/Resources/Sprites/ subdirectory
- updated text in {Flashlight/MedKit/Parchment/Avatar}.prefab to use sprites via index
	- bumped tooltip text/textbox sizes in Avatar.prefab
- updated ButtonPrompt to handle TextMeshPro text components and added to inventory tooltip objects
	- generalized type of PromptInfo.m_sprite
	- converted SetSprite() to Start() for ease of use
		- updated AvatarController.Awake()

Todo: convert tutorial prompts
</commit_message>
<xml_diff>
--- a/Chateau.docx
+++ b/Chateau.docx
@@ -2018,6 +2018,120 @@
           <w:i w:val="false"/>
           <w:iCs w:val="false"/>
         </w:rPr>
+        <w:t>NPCs/merchants (after being fought as {mini-}bosses?) based on aspects of the self</w:t>
+      </w:r>
+    </w:p>
+    <w:p>
+      <w:pPr>
+        <w:pStyle w:val="Normal"/>
+        <w:numPr>
+          <w:ilvl w:val="1"/>
+          <w:numId w:val="8"/>
+        </w:numPr>
+        <w:bidi w:val="0"/>
+        <w:jc w:val="left"/>
+        <w:rPr/>
+      </w:pPr>
+      <w:r>
+        <w:rPr>
+          <w:i w:val="false"/>
+          <w:iCs w:val="false"/>
+        </w:rPr>
+        <w:t>Will/Desire/Appetite – “Will”; starts weak, ends incredibly buff; training/practice area</w:t>
+      </w:r>
+    </w:p>
+    <w:p>
+      <w:pPr>
+        <w:pStyle w:val="Normal"/>
+        <w:numPr>
+          <w:ilvl w:val="1"/>
+          <w:numId w:val="8"/>
+        </w:numPr>
+        <w:bidi w:val="0"/>
+        <w:jc w:val="left"/>
+        <w:rPr/>
+      </w:pPr>
+      <w:r>
+        <w:rPr>
+          <w:i w:val="false"/>
+          <w:iCs w:val="false"/>
+        </w:rPr>
+        <w:t>Mind/Thought/Intellect/Understanding – “Ida”? “Mina”?; starts emo &amp; ignorant, ends bright &amp; knowledgeable; enemy/lore reference</w:t>
+      </w:r>
+    </w:p>
+    <w:p>
+      <w:pPr>
+        <w:pStyle w:val="Normal"/>
+        <w:numPr>
+          <w:ilvl w:val="1"/>
+          <w:numId w:val="8"/>
+        </w:numPr>
+        <w:bidi w:val="0"/>
+        <w:jc w:val="left"/>
+        <w:rPr/>
+      </w:pPr>
+      <w:r>
+        <w:rPr>
+          <w:i w:val="false"/>
+          <w:iCs w:val="false"/>
+        </w:rPr>
+        <w:t>Affect/Passions – “Alex”?; starts listless &amp; numb, ends peppy &amp; sensitive; character/entryway customization/decoration</w:t>
+      </w:r>
+    </w:p>
+    <w:p>
+      <w:pPr>
+        <w:pStyle w:val="Normal"/>
+        <w:numPr>
+          <w:ilvl w:val="1"/>
+          <w:numId w:val="8"/>
+        </w:numPr>
+        <w:bidi w:val="0"/>
+        <w:jc w:val="left"/>
+        <w:rPr/>
+      </w:pPr>
+      <w:r>
+        <w:rPr>
+          <w:i w:val="false"/>
+          <w:iCs w:val="false"/>
+        </w:rPr>
+        <w:t>Memory – “Martha”?; starts myopic, ends clear-eyed &amp; far-seeing; replays/sharing?</w:t>
+      </w:r>
+    </w:p>
+    <w:p>
+      <w:pPr>
+        <w:pStyle w:val="Normal"/>
+        <w:numPr>
+          <w:ilvl w:val="1"/>
+          <w:numId w:val="8"/>
+        </w:numPr>
+        <w:bidi w:val="0"/>
+        <w:jc w:val="left"/>
+        <w:rPr/>
+      </w:pPr>
+      <w:r>
+        <w:rPr>
+          <w:i w:val="false"/>
+          <w:iCs w:val="false"/>
+        </w:rPr>
+        <w:t>Vegetative (Nutritive, Augmentative, Generative)? Sense(s)? Heart/Spirit? Locomotion? Imagination?</w:t>
+      </w:r>
+    </w:p>
+    <w:p>
+      <w:pPr>
+        <w:pStyle w:val="Normal"/>
+        <w:numPr>
+          <w:ilvl w:val="0"/>
+          <w:numId w:val="8"/>
+        </w:numPr>
+        <w:bidi w:val="0"/>
+        <w:jc w:val="left"/>
+        <w:rPr/>
+      </w:pPr>
+      <w:r>
+        <w:rPr>
+          <w:i w:val="false"/>
+          <w:iCs w:val="false"/>
+        </w:rPr>
         <w:t>“</w:t>
       </w:r>
       <w:r>
@@ -2025,167 +2139,13 @@
           <w:i w:val="false"/>
           <w:iCs w:val="false"/>
         </w:rPr>
-        <w:t xml:space="preserve">What, were you expecting something to jump out and attack you? Come on now, that’s rather rude. What do you think this is, Barbaria? </w:t>
+        <w:t xml:space="preserve">A ____? Who let </w:t>
       </w:r>
       <w:r>
         <w:rPr>
           <w:i/>
           <w:iCs/>
         </w:rPr>
-        <w:t>Some</w:t>
-      </w:r>
-      <w:r>
-        <w:rPr>
-          <w:i w:val="false"/>
-          <w:iCs w:val="false"/>
-        </w:rPr>
-        <w:t xml:space="preserve"> of us here are refined, you know.”</w:t>
-      </w:r>
-    </w:p>
-    <w:p>
-      <w:pPr>
-        <w:pStyle w:val="Normal"/>
-        <w:numPr>
-          <w:ilvl w:val="0"/>
-          <w:numId w:val="8"/>
-        </w:numPr>
-        <w:bidi w:val="0"/>
-        <w:jc w:val="left"/>
-        <w:rPr/>
-      </w:pPr>
-      <w:r>
-        <w:rPr>
-          <w:i w:val="false"/>
-          <w:iCs w:val="false"/>
-        </w:rPr>
-        <w:t>NPCs/merchants (after being fought as {mini-}bosses?) based on aspects of the self</w:t>
-      </w:r>
-    </w:p>
-    <w:p>
-      <w:pPr>
-        <w:pStyle w:val="Normal"/>
-        <w:numPr>
-          <w:ilvl w:val="1"/>
-          <w:numId w:val="8"/>
-        </w:numPr>
-        <w:bidi w:val="0"/>
-        <w:jc w:val="left"/>
-        <w:rPr/>
-      </w:pPr>
-      <w:r>
-        <w:rPr>
-          <w:i w:val="false"/>
-          <w:iCs w:val="false"/>
-        </w:rPr>
-        <w:t>Will/Desire/Appetite – “Will”; starts weak, ends incredibly buff; training/practice area</w:t>
-      </w:r>
-    </w:p>
-    <w:p>
-      <w:pPr>
-        <w:pStyle w:val="Normal"/>
-        <w:numPr>
-          <w:ilvl w:val="1"/>
-          <w:numId w:val="8"/>
-        </w:numPr>
-        <w:bidi w:val="0"/>
-        <w:jc w:val="left"/>
-        <w:rPr/>
-      </w:pPr>
-      <w:r>
-        <w:rPr>
-          <w:i w:val="false"/>
-          <w:iCs w:val="false"/>
-        </w:rPr>
-        <w:t>Mind/Thought/Intellect/Understanding – “Ida”? “Mina”?; starts emo &amp; ignorant, ends bright &amp; knowledgeable; enemy/lore reference</w:t>
-      </w:r>
-    </w:p>
-    <w:p>
-      <w:pPr>
-        <w:pStyle w:val="Normal"/>
-        <w:numPr>
-          <w:ilvl w:val="1"/>
-          <w:numId w:val="8"/>
-        </w:numPr>
-        <w:bidi w:val="0"/>
-        <w:jc w:val="left"/>
-        <w:rPr/>
-      </w:pPr>
-      <w:r>
-        <w:rPr>
-          <w:i w:val="false"/>
-          <w:iCs w:val="false"/>
-        </w:rPr>
-        <w:t>Affect/Passions – “Alex”?; starts listless &amp; numb, ends peppy &amp; sensitive; character/entryway customization/decoration</w:t>
-      </w:r>
-    </w:p>
-    <w:p>
-      <w:pPr>
-        <w:pStyle w:val="Normal"/>
-        <w:numPr>
-          <w:ilvl w:val="1"/>
-          <w:numId w:val="8"/>
-        </w:numPr>
-        <w:bidi w:val="0"/>
-        <w:jc w:val="left"/>
-        <w:rPr/>
-      </w:pPr>
-      <w:r>
-        <w:rPr>
-          <w:i w:val="false"/>
-          <w:iCs w:val="false"/>
-        </w:rPr>
-        <w:t>Memory – “Martha”?; starts myopic, ends clear-eyed &amp; far-seeing; replays/sharing?</w:t>
-      </w:r>
-    </w:p>
-    <w:p>
-      <w:pPr>
-        <w:pStyle w:val="Normal"/>
-        <w:numPr>
-          <w:ilvl w:val="1"/>
-          <w:numId w:val="8"/>
-        </w:numPr>
-        <w:bidi w:val="0"/>
-        <w:jc w:val="left"/>
-        <w:rPr/>
-      </w:pPr>
-      <w:r>
-        <w:rPr>
-          <w:i w:val="false"/>
-          <w:iCs w:val="false"/>
-        </w:rPr>
-        <w:t>Vegetative (Nutritive, Augmentative, Generative)? Sense(s)? Heart/Spirit? Locomotion? Imagination?</w:t>
-      </w:r>
-    </w:p>
-    <w:p>
-      <w:pPr>
-        <w:pStyle w:val="Normal"/>
-        <w:numPr>
-          <w:ilvl w:val="0"/>
-          <w:numId w:val="8"/>
-        </w:numPr>
-        <w:bidi w:val="0"/>
-        <w:jc w:val="left"/>
-        <w:rPr/>
-      </w:pPr>
-      <w:r>
-        <w:rPr>
-          <w:i w:val="false"/>
-          <w:iCs w:val="false"/>
-        </w:rPr>
-        <w:t>“</w:t>
-      </w:r>
-      <w:r>
-        <w:rPr>
-          <w:i w:val="false"/>
-          <w:iCs w:val="false"/>
-        </w:rPr>
-        <w:t xml:space="preserve">A ____? Who let </w:t>
-      </w:r>
-      <w:r>
-        <w:rPr>
-          <w:i/>
-          <w:iCs/>
-        </w:rPr>
         <w:t>that</w:t>
       </w:r>
       <w:r>
@@ -2992,6 +2952,25 @@
           <w:iCs w:val="false"/>
         </w:rPr>
         <w:t>rescue NPC</w:t>
+      </w:r>
+    </w:p>
+    <w:p>
+      <w:pPr>
+        <w:pStyle w:val="Normal"/>
+        <w:numPr>
+          <w:ilvl w:val="1"/>
+          <w:numId w:val="8"/>
+        </w:numPr>
+        <w:bidi w:val="0"/>
+        <w:jc w:val="left"/>
+        <w:rPr/>
+      </w:pPr>
+      <w:r>
+        <w:rPr>
+          <w:i w:val="false"/>
+          <w:iCs w:val="false"/>
+        </w:rPr>
+        <w:t>draw correct symbol(s)/shape(s)</w:t>
       </w:r>
     </w:p>
     <w:p>
@@ -4686,7 +4665,7 @@
     <w:pPr>
       <w:widowControl/>
       <w:suppressAutoHyphens w:val="true"/>
-      <w:overflowPunct w:val="true"/>
+      <w:overflowPunct w:val="false"/>
       <w:bidi w:val="0"/>
       <w:spacing w:before="0" w:after="0"/>
       <w:jc w:val="left"/>

</xml_diff>

<commit_message>
Loading screen & other load improvements
- added loading screen UI canvas to SceneMin.prefab to hide changing level layout during load
	- deactivation logic in GameController.Start()
		- private serialized m_loadingScreen handle
- GameController.Awake() logic to change the loading icon opacity over real time

- removed AvatarController.respawnAudio since it was triggering w/ every retry w/i a single load
- merged {Boss/DespawnEffect}.{m_isQuitting/OnApplicationQuit()} into GameController.IsReloading (renamed IsSceneLoad)

- removed AvatarController.{DeactivateAll/EnablePlayer}Control() invincibility logic since it was pre-empting damage invincibility time
- updated Bone.prefab tooltip to indicate destructibility

Todo: smooth out loading icon fade animation
</commit_message>
<xml_diff>
--- a/Chateau.docx
+++ b/Chateau.docx
@@ -3243,7 +3243,33 @@
           <w:i w:val="false"/>
           <w:iCs w:val="false"/>
         </w:rPr>
-        <w:t>zoom-out exterior view at start &amp; end of each run?</w:t>
+        <w:t xml:space="preserve">zoom-out exterior view at start &amp; end of each run? </w:t>
+      </w:r>
+      <w:r>
+        <w:rPr>
+          <w:i w:val="false"/>
+          <w:iCs w:val="false"/>
+        </w:rPr>
+        <w:t>Blueprint items?</w:t>
+      </w:r>
+    </w:p>
+    <w:p>
+      <w:pPr>
+        <w:pStyle w:val="Normal"/>
+        <w:numPr>
+          <w:ilvl w:val="0"/>
+          <w:numId w:val="8"/>
+        </w:numPr>
+        <w:bidi w:val="0"/>
+        <w:jc w:val="left"/>
+        <w:rPr/>
+      </w:pPr>
+      <w:r>
+        <w:rPr>
+          <w:i w:val="false"/>
+          <w:iCs w:val="false"/>
+        </w:rPr>
+        <w:t>Themed areas: “The Cellars”, “The Gardens”, “The Rooftops”, etc?</w:t>
       </w:r>
     </w:p>
     <w:p>
@@ -4681,7 +4707,7 @@
     <w:pPr>
       <w:widowControl/>
       <w:suppressAutoHyphens w:val="true"/>
-      <w:overflowPunct w:val="false"/>
+      <w:overflowPunct w:val="true"/>
       <w:bidi w:val="0"/>
       <w:spacing w:before="0" w:after="0"/>
       <w:jc w:val="left"/>

</xml_diff>

<commit_message>
Room decoration height fixes
- updated RoomController.FinalizeRecursive() to:
	- use uniform heights when placing decorations of the same type in the same room
	- actually respect RoomType.DecorationInfo.m_heightMin
</commit_message>
<xml_diff>
--- a/Chateau.docx
+++ b/Chateau.docx
@@ -793,7 +793,21 @@
       </w:pPr>
       <w:r>
         <w:rPr/>
-        <w:t>unpredictable enemy (lizard?)</w:t>
+        <w:t>unpredictable enemy (</w:t>
+      </w:r>
+      <w:r>
+        <w:rPr/>
+        <w:t>spider</w:t>
+      </w:r>
+      <w:r>
+        <w:rPr/>
+        <w:t>)</w:t>
+      </w:r>
+      <w:r>
+        <w:rPr>
+          <w:rFonts w:ascii="Wingdings" w:hAnsi="Wingdings"/>
+        </w:rPr>
+        <w:t>ü</w:t>
       </w:r>
     </w:p>
     <w:p>
@@ -825,7 +839,15 @@
       </w:pPr>
       <w:r>
         <w:rPr/>
-        <w:t>jumping enemy (spider?)</w:t>
+        <w:t xml:space="preserve">jumping enemy (spider? </w:t>
+      </w:r>
+      <w:r>
+        <w:rPr/>
+        <w:t>mouse?</w:t>
+      </w:r>
+      <w:r>
+        <w:rPr/>
+        <w:t>)</w:t>
       </w:r>
     </w:p>
     <w:p>
@@ -3243,14 +3265,7 @@
           <w:i w:val="false"/>
           <w:iCs w:val="false"/>
         </w:rPr>
-        <w:t xml:space="preserve">zoom-out exterior view at start &amp; end of each run? </w:t>
-      </w:r>
-      <w:r>
-        <w:rPr>
-          <w:i w:val="false"/>
-          <w:iCs w:val="false"/>
-        </w:rPr>
-        <w:t>Blueprint items?</w:t>
+        <w:t>zoom-out exterior view at start &amp; end of each run? Blueprint items?</w:t>
       </w:r>
     </w:p>
     <w:p>
@@ -4707,7 +4722,7 @@
     <w:pPr>
       <w:widowControl/>
       <w:suppressAutoHyphens w:val="true"/>
-      <w:overflowPunct w:val="true"/>
+      <w:overflowPunct w:val="false"/>
       <w:bidi w:val="0"/>
       <w:spacing w:before="0" w:after="0"/>
       <w:jc w:val="left"/>

</xml_diff>

<commit_message>
Simon Says puzzle fixes
- fixed LockController.SpawnKeysDynamic() for Simon Says puzzles:
	- not matching the color and number of ordered buttons
	- to ensure colors are visually distinct
		- public static Utility.ColorFlipComponent() from logic formerly embedded in ColorsSimilar()
- fixed ColorOrder.prefab:
	- removed ColorRandomizer components
	- added KeyStatic components

- fixed Sprite Mode Mesh Type setting on doorButtons{0-4}.png to prevent sprite slicing warning
</commit_message>
<xml_diff>
--- a/Chateau.docx
+++ b/Chateau.docx
@@ -605,23 +605,7 @@
       </w:pPr>
       <w:r>
         <w:rPr/>
-        <w:t>generally around</w:t>
-      </w:r>
-      <w:r>
-        <w:rPr/>
-        <w:t xml:space="preserve"> </w:t>
-      </w:r>
-      <w:r>
-        <w:rPr/>
-        <w:t>10-20</w:t>
-      </w:r>
-      <w:r>
-        <w:rPr/>
-        <w:t xml:space="preserve"> rooms/areas </w:t>
-      </w:r>
-      <w:r>
-        <w:rPr/>
-        <w:t>per zone dependent on difficulty</w:t>
+        <w:t>generally around 10-20 rooms/areas per zone dependent on difficulty</w:t>
       </w:r>
     </w:p>
     <w:p>
@@ -685,15 +669,7 @@
       </w:pPr>
       <w:r>
         <w:rPr/>
-        <w:t xml:space="preserve">Objectives: find/unlock route to exit </w:t>
-      </w:r>
-      <w:r>
-        <w:rPr/>
-        <w:t>and</w:t>
-      </w:r>
-      <w:r>
-        <w:rPr/>
-        <w:t xml:space="preserve"> defeat boss</w:t>
+        <w:t>Objectives: find/unlock route to exit and defeat boss</w:t>
       </w:r>
     </w:p>
     <w:p>
@@ -773,11 +749,7 @@
       </w:pPr>
       <w:r>
         <w:rPr/>
-        <w:t xml:space="preserve">Single playable character, upgraded by slotting items into inventory slots </w:t>
-      </w:r>
-      <w:r>
-        <w:rPr/>
-        <w:t>and by gaining new slots</w:t>
+        <w:t>Single playable character, upgraded by slotting items into inventory slots and by gaining new slots</w:t>
       </w:r>
     </w:p>
     <w:p>
@@ -793,11 +765,7 @@
       </w:pPr>
       <w:r>
         <w:rPr/>
-        <w:t>stretch</w:t>
-      </w:r>
-      <w:r>
-        <w:rPr/>
-        <w:t xml:space="preserve"> feature: randomized/customized appearance</w:t>
+        <w:t>stretch feature: randomized/customized appearance</w:t>
       </w:r>
     </w:p>
     <w:p>
@@ -873,15 +841,7 @@
       </w:pPr>
       <w:r>
         <w:rPr/>
-        <w:t>unpredictable enemy (</w:t>
-      </w:r>
-      <w:r>
-        <w:rPr/>
-        <w:t>spider</w:t>
-      </w:r>
-      <w:r>
-        <w:rPr/>
-        <w:t>)</w:t>
+        <w:t>unpredictable enemy (spider)</w:t>
       </w:r>
       <w:r>
         <w:rPr>
@@ -919,15 +879,7 @@
       </w:pPr>
       <w:r>
         <w:rPr/>
-        <w:t xml:space="preserve">jumping enemy (spider? </w:t>
-      </w:r>
-      <w:r>
-        <w:rPr/>
-        <w:t>mouse?</w:t>
-      </w:r>
-      <w:r>
-        <w:rPr/>
-        <w:t>)</w:t>
+        <w:t>jumping enemy (spider? mouse?)</w:t>
       </w:r>
     </w:p>
     <w:p>
@@ -1400,35 +1352,7 @@
       </w:pPr>
       <w:r>
         <w:rPr/>
-        <w:t xml:space="preserve">spawn </w:t>
-      </w:r>
-      <w:r>
-        <w:rPr/>
-        <w:t>one by one with slight delays</w:t>
-      </w:r>
-      <w:r>
-        <w:rPr/>
-        <w:t xml:space="preserve">, distributed </w:t>
-      </w:r>
-      <w:r>
-        <w:rPr/>
-        <w:t>across</w:t>
-      </w:r>
-      <w:r>
-        <w:rPr/>
-        <w:t xml:space="preserve"> </w:t>
-      </w:r>
-      <w:r>
-        <w:rPr/>
-        <w:t>current</w:t>
-      </w:r>
-      <w:r>
-        <w:rPr/>
-        <w:t xml:space="preserve"> room’s </w:t>
-      </w:r>
-      <w:r>
-        <w:rPr/>
-        <w:t>spawn points</w:t>
+        <w:t>spawn one by one with slight delays, distributed across current room’s spawn points</w:t>
       </w:r>
     </w:p>
     <w:p>
@@ -2036,11 +1960,7 @@
       </w:r>
       <w:r>
         <w:rPr/>
-        <w:t xml:space="preserve">, abilities/upgrades, polished visuals/audio, </w:t>
-      </w:r>
-      <w:r>
-        <w:rPr/>
-        <w:t>basic NPCs</w:t>
+        <w:t>, abilities/upgrades, polished visuals/audio, basic NPCs</w:t>
       </w:r>
       <w:r>
         <w:rPr>
@@ -2097,16 +2017,8 @@
         <w:t>ü</w:t>
       </w:r>
       <w:r>
-        <w:rPr>
-          <w:rFonts w:ascii="Liberation Serif" w:hAnsi="Liberation Serif"/>
-        </w:rPr>
-        <w:t xml:space="preserve">, </w:t>
-      </w:r>
-      <w:r>
-        <w:rPr>
-          <w:rFonts w:ascii="Liberation Serif" w:hAnsi="Liberation Serif"/>
-        </w:rPr>
-        <w:t>polished NPCs, coherent storyline/goal</w:t>
+        <w:rPr/>
+        <w:t>, polished NPCs, coherent storyline/goal</w:t>
       </w:r>
     </w:p>
     <w:p>
@@ -2138,11 +2050,7 @@
       </w:pPr>
       <w:r>
         <w:rPr/>
-        <w:t xml:space="preserve">feedback/playtesting updates, </w:t>
-      </w:r>
-      <w:r>
-        <w:rPr/>
-        <w:t>polished storyline/dialogue</w:t>
+        <w:t>feedback/playtesting updates, polished storyline/dialogue</w:t>
       </w:r>
     </w:p>
     <w:p>
@@ -2311,7 +2219,7 @@
           <w:i w:val="false"/>
           <w:iCs w:val="false"/>
         </w:rPr>
-        <w:t>Vegetative (Nutritive, Augmentative, Generative)? Sense(s)? Heart/Spirit? Locomotion? Imagination?</w:t>
+        <w:t>Vegetative (Nutritive, Augmentative, Generative)? Sense(s)? Heart/Spirit? Locomotion? Imagination? Common sense / Perception? Estimated/Cogitative sense? Abstraction?</w:t>
       </w:r>
     </w:p>
     <w:p>
@@ -2370,21 +2278,7 @@
           <w:i w:val="false"/>
           <w:iCs w:val="false"/>
         </w:rPr>
-        <w:t xml:space="preserve">music inspired by great hymns / </w:t>
-      </w:r>
-      <w:r>
-        <w:rPr>
-          <w:i w:val="false"/>
-          <w:iCs w:val="false"/>
-        </w:rPr>
-        <w:t>Gregorian chant</w:t>
-      </w:r>
-      <w:r>
-        <w:rPr>
-          <w:i w:val="false"/>
-          <w:iCs w:val="false"/>
-        </w:rPr>
-        <w:t>?</w:t>
+        <w:t>music inspired by great hymns / Gregorian chant?</w:t>
       </w:r>
     </w:p>
     <w:p>
@@ -3459,6 +3353,25 @@
           <w:iCs w:val="false"/>
         </w:rPr>
         <w:t>Themed areas: “The Cellars”, “The Gardens”, “The Rooftops”, etc?</w:t>
+      </w:r>
+    </w:p>
+    <w:p>
+      <w:pPr>
+        <w:pStyle w:val="Normal"/>
+        <w:numPr>
+          <w:ilvl w:val="0"/>
+          <w:numId w:val="8"/>
+        </w:numPr>
+        <w:bidi w:val="0"/>
+        <w:jc w:val="left"/>
+        <w:rPr/>
+      </w:pPr>
+      <w:r>
+        <w:rPr>
+          <w:i w:val="false"/>
+          <w:iCs w:val="false"/>
+        </w:rPr>
+        <w:t>sloppy sign of the cross symbol?</w:t>
       </w:r>
     </w:p>
     <w:p>

</xml_diff>

<commit_message>
Co-op camera constraint improvements
- moved camera constraint assignment from AvatarController.FixedUpdate() to GameController.Update() to ensure it only occurs once per frame
	- semi-exposed AvatarController.m_looking as IsLooking
- updated camera constraint logic to remove constraints when any live avatar is in a different room or pressing the look button
</commit_message>
<xml_diff>
--- a/Chateau.docx
+++ b/Chateau.docx
@@ -190,21 +190,7 @@
           <w:i w:val="false"/>
           <w:iCs w:val="false"/>
         </w:rPr>
-        <w:t xml:space="preserve">surroundings become progressively stranger and less castle-like with more progress, with extensive gardens, swampy ruins, moats, armories, galleries, museums, crystalline walls, soaring bridges and sky-walks in the clouds, cavernous basements and wine-cellars, exotic menageries, glass/mirror mazes, ballrooms, </w:t>
-      </w:r>
-      <w:r>
-        <w:rPr>
-          <w:i w:val="false"/>
-          <w:iCs w:val="false"/>
-        </w:rPr>
-        <w:t>throne rooms</w:t>
-      </w:r>
-      <w:r>
-        <w:rPr>
-          <w:i w:val="false"/>
-          <w:iCs w:val="false"/>
-        </w:rPr>
-        <w:t>, icy crevices, magma vents, etc.</w:t>
+        <w:t>surroundings become progressively stranger and less castle-like with more progress, with extensive gardens, swampy ruins, moats, armories, galleries, museums, crystalline walls, soaring bridges and sky-walks in the clouds, cavernous basements and wine-cellars, exotic menageries, glass/mirror mazes, ballrooms, throne rooms, icy crevices, magma vents, etc.</w:t>
       </w:r>
     </w:p>
     <w:p>
@@ -2330,14 +2316,7 @@
           <w:i w:val="false"/>
           <w:iCs w:val="false"/>
         </w:rPr>
-        <w:t xml:space="preserve">lust – grabs you and pulls you in; </w:t>
-      </w:r>
-      <w:r>
-        <w:rPr>
-          <w:i w:val="false"/>
-          <w:iCs w:val="false"/>
-        </w:rPr>
-        <w:t>octopus/kraken-inspired?</w:t>
+        <w:t>lust – grabs you and pulls you in; octopus/kraken-inspired?</w:t>
       </w:r>
     </w:p>
     <w:p>
@@ -2375,14 +2354,7 @@
           <w:i w:val="false"/>
           <w:iCs w:val="false"/>
         </w:rPr>
-        <w:t xml:space="preserve">sloth – slows your movement; </w:t>
-      </w:r>
-      <w:r>
-        <w:rPr>
-          <w:i w:val="false"/>
-          <w:iCs w:val="false"/>
-        </w:rPr>
-        <w:t>sludge-inspired?</w:t>
+        <w:t>sloth – slows your movement; sludge-inspired?</w:t>
       </w:r>
     </w:p>
     <w:p>
@@ -2477,14 +2449,7 @@
           <w:i w:val="false"/>
           <w:iCs w:val="false"/>
         </w:rPr>
-        <w:t xml:space="preserve">wrath – hits hard and unrelentingly, invulnerable until particular times; </w:t>
-      </w:r>
-      <w:r>
-        <w:rPr>
-          <w:i w:val="false"/>
-          <w:iCs w:val="false"/>
-        </w:rPr>
-        <w:t>bear-inspired?</w:t>
+        <w:t>wrath – hits hard and unrelentingly, invulnerable until particular times; bear-inspired?</w:t>
       </w:r>
     </w:p>
     <w:p>
@@ -3407,6 +3372,25 @@
           <w:iCs w:val="false"/>
         </w:rPr>
         <w:t>sloppy sign of the cross symbol?</w:t>
+      </w:r>
+    </w:p>
+    <w:p>
+      <w:pPr>
+        <w:pStyle w:val="Normal"/>
+        <w:numPr>
+          <w:ilvl w:val="0"/>
+          <w:numId w:val="8"/>
+        </w:numPr>
+        <w:bidi w:val="0"/>
+        <w:jc w:val="left"/>
+        <w:rPr/>
+      </w:pPr>
+      <w:r>
+        <w:rPr>
+          <w:i w:val="false"/>
+          <w:iCs w:val="false"/>
+        </w:rPr>
+        <w:t>stronger intra- and inter-run progression/momentum? upgrade tree?</w:t>
       </w:r>
     </w:p>
     <w:p>
@@ -4844,7 +4828,7 @@
     <w:pPr>
       <w:widowControl/>
       <w:suppressAutoHyphens w:val="true"/>
-      <w:overflowPunct w:val="true"/>
+      <w:overflowPunct w:val="false"/>
       <w:bidi w:val="0"/>
       <w:spacing w:before="0" w:after="0"/>
       <w:jc w:val="left"/>

</xml_diff>

<commit_message>
NPC documentation, merchant improvements
- updated character info in design doc

- updated DialogueController.Merchant{Sell/Buy/{Des/S}pawn}() to use:
	- separate buy/sell costs
		- split SavableFactory.SavableInfo.m_materialCost into m_materials{Produced/Consumed}
			- updated Savables asset w/ costs that prevent lossless exchange
				- updated NpcRoleMerchant intro dialogue to indicate loss in exchange
	- non-hardcoded backpack names
		- IAttachable.Name, overridden in {Backpack/Item}Controller
			- private serialized BackpackController.m_name, set on Backpack{Small}.prefab
	- "materials" labels next to each item cost
</commit_message>
<xml_diff>
--- a/Chateau.docx
+++ b/Chateau.docx
@@ -1960,7 +1960,7 @@
       </w:r>
       <w:r>
         <w:rPr/>
-        <w:t>, abilities/upgrades, polished visuals/audio, basic NPCs</w:t>
+        <w:t>, abilities/upgrades</w:t>
       </w:r>
       <w:r>
         <w:rPr>
@@ -1968,6 +1968,16 @@
         </w:rPr>
         <w:t>ü</w:t>
       </w:r>
+      <w:r>
+        <w:rPr/>
+        <w:t>, polished visuals/audio, basic NPCs</w:t>
+      </w:r>
+      <w:r>
+        <w:rPr>
+          <w:rFonts w:ascii="Wingdings" w:hAnsi="Wingdings"/>
+        </w:rPr>
+        <w:t>ü</w:t>
+      </w:r>
     </w:p>
     <w:p>
       <w:pPr>
@@ -2150,6 +2160,63 @@
       <w:pPr>
         <w:pStyle w:val="Normal"/>
         <w:numPr>
+          <w:ilvl w:val="2"/>
+          <w:numId w:val="8"/>
+        </w:numPr>
+        <w:bidi w:val="0"/>
+        <w:jc w:val="left"/>
+        <w:rPr/>
+      </w:pPr>
+      <w:r>
+        <w:rPr>
+          <w:i w:val="false"/>
+          <w:iCs w:val="false"/>
+        </w:rPr>
+        <w:t>Goal: self-mastery</w:t>
+      </w:r>
+    </w:p>
+    <w:p>
+      <w:pPr>
+        <w:pStyle w:val="Normal"/>
+        <w:numPr>
+          <w:ilvl w:val="2"/>
+          <w:numId w:val="8"/>
+        </w:numPr>
+        <w:bidi w:val="0"/>
+        <w:jc w:val="left"/>
+        <w:rPr/>
+      </w:pPr>
+      <w:r>
+        <w:rPr>
+          <w:i w:val="false"/>
+          <w:iCs w:val="false"/>
+        </w:rPr>
+        <w:t>Motivation: self-gift</w:t>
+      </w:r>
+    </w:p>
+    <w:p>
+      <w:pPr>
+        <w:pStyle w:val="Normal"/>
+        <w:numPr>
+          <w:ilvl w:val="2"/>
+          <w:numId w:val="8"/>
+        </w:numPr>
+        <w:bidi w:val="0"/>
+        <w:jc w:val="left"/>
+        <w:rPr/>
+      </w:pPr>
+      <w:r>
+        <w:rPr>
+          <w:i w:val="false"/>
+          <w:iCs w:val="false"/>
+        </w:rPr>
+        <w:t>Conflict: the others keep overriding me; Ida and Martha sometimes help, but Alex almost always opposes</w:t>
+      </w:r>
+    </w:p>
+    <w:p>
+      <w:pPr>
+        <w:pStyle w:val="Normal"/>
+        <w:numPr>
           <w:ilvl w:val="1"/>
           <w:numId w:val="8"/>
         </w:numPr>
@@ -2169,6 +2236,63 @@
       <w:pPr>
         <w:pStyle w:val="Normal"/>
         <w:numPr>
+          <w:ilvl w:val="2"/>
+          <w:numId w:val="8"/>
+        </w:numPr>
+        <w:bidi w:val="0"/>
+        <w:jc w:val="left"/>
+        <w:rPr/>
+      </w:pPr>
+      <w:r>
+        <w:rPr>
+          <w:i w:val="false"/>
+          <w:iCs w:val="false"/>
+        </w:rPr>
+        <w:t>Goal: self-knowledge</w:t>
+      </w:r>
+    </w:p>
+    <w:p>
+      <w:pPr>
+        <w:pStyle w:val="Normal"/>
+        <w:numPr>
+          <w:ilvl w:val="2"/>
+          <w:numId w:val="8"/>
+        </w:numPr>
+        <w:bidi w:val="0"/>
+        <w:jc w:val="left"/>
+        <w:rPr/>
+      </w:pPr>
+      <w:r>
+        <w:rPr>
+          <w:i w:val="false"/>
+          <w:iCs w:val="false"/>
+        </w:rPr>
+        <w:t>Motivation: to support Will’s self-mastery</w:t>
+      </w:r>
+    </w:p>
+    <w:p>
+      <w:pPr>
+        <w:pStyle w:val="Normal"/>
+        <w:numPr>
+          <w:ilvl w:val="2"/>
+          <w:numId w:val="8"/>
+        </w:numPr>
+        <w:bidi w:val="0"/>
+        <w:jc w:val="left"/>
+        <w:rPr/>
+      </w:pPr>
+      <w:r>
+        <w:rPr>
+          <w:i w:val="false"/>
+          <w:iCs w:val="false"/>
+        </w:rPr>
+        <w:t>Conflict: Alex keeps weighing me down, Will keeps ignoring me, Martha is so disorganized and keeps losing things</w:t>
+      </w:r>
+    </w:p>
+    <w:p>
+      <w:pPr>
+        <w:pStyle w:val="Normal"/>
+        <w:numPr>
           <w:ilvl w:val="1"/>
           <w:numId w:val="8"/>
         </w:numPr>
@@ -2188,19 +2312,154 @@
       <w:pPr>
         <w:pStyle w:val="Normal"/>
         <w:numPr>
-          <w:ilvl w:val="1"/>
-          <w:numId w:val="8"/>
-        </w:numPr>
-        <w:bidi w:val="0"/>
-        <w:jc w:val="left"/>
-        <w:rPr/>
-      </w:pPr>
-      <w:r>
-        <w:rPr>
-          <w:i w:val="false"/>
-          <w:iCs w:val="false"/>
-        </w:rPr>
-        <w:t>Memory – “Martha”?; starts myopic, ends clear-eyed &amp; far-seeing; replays/sharing? merchant</w:t>
+          <w:ilvl w:val="2"/>
+          <w:numId w:val="8"/>
+        </w:numPr>
+        <w:bidi w:val="0"/>
+        <w:jc w:val="left"/>
+        <w:rPr/>
+      </w:pPr>
+      <w:r>
+        <w:rPr>
+          <w:i w:val="false"/>
+          <w:iCs w:val="false"/>
+        </w:rPr>
+        <w:t>Goal: to keep things lively</w:t>
+      </w:r>
+    </w:p>
+    <w:p>
+      <w:pPr>
+        <w:pStyle w:val="Normal"/>
+        <w:numPr>
+          <w:ilvl w:val="2"/>
+          <w:numId w:val="8"/>
+        </w:numPr>
+        <w:bidi w:val="0"/>
+        <w:jc w:val="left"/>
+        <w:rPr/>
+      </w:pPr>
+      <w:r>
+        <w:rPr>
+          <w:i w:val="false"/>
+          <w:iCs w:val="false"/>
+        </w:rPr>
+        <w:t>Motivation: to motivate and direct the others and keep them from stagnation</w:t>
+      </w:r>
+    </w:p>
+    <w:p>
+      <w:pPr>
+        <w:pStyle w:val="Normal"/>
+        <w:numPr>
+          <w:ilvl w:val="2"/>
+          <w:numId w:val="8"/>
+        </w:numPr>
+        <w:bidi w:val="0"/>
+        <w:jc w:val="left"/>
+        <w:rPr/>
+      </w:pPr>
+      <w:r>
+        <w:rPr>
+          <w:i w:val="false"/>
+          <w:iCs w:val="false"/>
+        </w:rPr>
+        <w:t>Conflict: the others are all so stuffy and need to lighten up</w:t>
+      </w:r>
+    </w:p>
+    <w:p>
+      <w:pPr>
+        <w:pStyle w:val="Normal"/>
+        <w:numPr>
+          <w:ilvl w:val="1"/>
+          <w:numId w:val="8"/>
+        </w:numPr>
+        <w:bidi w:val="0"/>
+        <w:jc w:val="left"/>
+        <w:rPr/>
+      </w:pPr>
+      <w:r>
+        <w:rPr>
+          <w:i w:val="false"/>
+          <w:iCs w:val="false"/>
+        </w:rPr>
+        <w:t xml:space="preserve">Memory – “Martha”?; starts myopic, ends clear-eyed &amp; far-seeing; replays/sharing? </w:t>
+      </w:r>
+      <w:r>
+        <w:rPr>
+          <w:i w:val="false"/>
+          <w:iCs w:val="false"/>
+        </w:rPr>
+        <w:t>m</w:t>
+      </w:r>
+      <w:r>
+        <w:rPr>
+          <w:i w:val="false"/>
+          <w:iCs w:val="false"/>
+        </w:rPr>
+        <w:t>erchant</w:t>
+      </w:r>
+    </w:p>
+    <w:p>
+      <w:pPr>
+        <w:pStyle w:val="Normal"/>
+        <w:numPr>
+          <w:ilvl w:val="2"/>
+          <w:numId w:val="8"/>
+        </w:numPr>
+        <w:bidi w:val="0"/>
+        <w:jc w:val="left"/>
+        <w:rPr/>
+      </w:pPr>
+      <w:r>
+        <w:rPr>
+          <w:i w:val="false"/>
+          <w:iCs w:val="false"/>
+        </w:rPr>
+        <w:t>Goal: to save and be able to reproduce everything</w:t>
+      </w:r>
+    </w:p>
+    <w:p>
+      <w:pPr>
+        <w:pStyle w:val="Normal"/>
+        <w:numPr>
+          <w:ilvl w:val="2"/>
+          <w:numId w:val="8"/>
+        </w:numPr>
+        <w:bidi w:val="0"/>
+        <w:jc w:val="left"/>
+        <w:rPr/>
+      </w:pPr>
+      <w:r>
+        <w:rPr>
+          <w:i w:val="false"/>
+          <w:iCs w:val="false"/>
+        </w:rPr>
+        <w:t>Motivation: to ensure that the others never go without anything they need</w:t>
+      </w:r>
+    </w:p>
+    <w:p>
+      <w:pPr>
+        <w:pStyle w:val="Normal"/>
+        <w:numPr>
+          <w:ilvl w:val="2"/>
+          <w:numId w:val="8"/>
+        </w:numPr>
+        <w:bidi w:val="0"/>
+        <w:jc w:val="left"/>
+        <w:rPr/>
+      </w:pPr>
+      <w:r>
+        <w:rPr>
+          <w:i w:val="false"/>
+          <w:iCs w:val="false"/>
+        </w:rPr>
+        <w:t xml:space="preserve">Conflict: Alex keeps messing with my things, Ida keeps “organizing” them into boxes even when they don’t really fit, Will never knows what he wants/needs </w:t>
+      </w:r>
+      <w:r>
+        <w:rPr>
+          <w:i w:val="false"/>
+          <w:iCs w:val="false"/>
+        </w:rPr>
+        <w:t>and often just goes rummaging aimlessly</w:t>
       </w:r>
     </w:p>
     <w:p>
@@ -4828,7 +5087,7 @@
     <w:pPr>
       <w:widowControl/>
       <w:suppressAutoHyphens w:val="true"/>
-      <w:overflowPunct w:val="false"/>
+      <w:overflowPunct w:val="true"/>
       <w:bidi w:val="0"/>
       <w:spacing w:before="0" w:after="0"/>
       <w:jc w:val="left"/>

</xml_diff>

<commit_message>
Death w/ gravity, per-boss fight music
- updated KinematicCharacter.OnDeath() to set a minimum gravityModifier rather than disabling physics
	- added early-out checks for dead characters in OnCharacterCollision()/ArmController.OnCollisionEnter2D()/Health.Decrement()
		- public IsAlive helper attribute
			- updated AvatarController to be an override
- updated AIController:
	- OnDeath() to set m_passive rather than disabling the entire component
	- Update()/NavigateTowardTarget() to retain existing movement when passive and jumping

- moved BossRoom.m_music to Boss and exposed
	- updated RoomWideTallBoss/ShadowBoss{1}
</commit_message>
<xml_diff>
--- a/Chateau.docx
+++ b/Chateau.docx
@@ -863,11 +863,7 @@
       </w:pPr>
       <w:r>
         <w:rPr/>
-        <w:t xml:space="preserve">durable enemy </w:t>
-      </w:r>
-      <w:r>
-        <w:rPr/>
-        <w:t>(turtle? armadillo lizard)</w:t>
+        <w:t>durable enemy (turtle? armadillo lizard)</w:t>
       </w:r>
       <w:r>
         <w:rPr>
@@ -889,15 +885,7 @@
       </w:pPr>
       <w:r>
         <w:rPr/>
-        <w:t xml:space="preserve">jumping enemy (spider? mouse? </w:t>
-      </w:r>
-      <w:r>
-        <w:rPr/>
-        <w:t>frog</w:t>
-      </w:r>
-      <w:r>
-        <w:rPr/>
-        <w:t>)</w:t>
+        <w:t>jumping enemy (spider? mouse? frog)</w:t>
       </w:r>
       <w:r>
         <w:rPr>
@@ -985,11 +973,7 @@
       </w:pPr>
       <w:r>
         <w:rPr/>
-        <w:t xml:space="preserve">explosive enemy </w:t>
-      </w:r>
-      <w:r>
-        <w:rPr/>
-        <w:t>(diseased rat?)</w:t>
+        <w:t>explosive enemy (diseased rat?)</w:t>
       </w:r>
     </w:p>
     <w:p>
@@ -1188,15 +1172,7 @@
       </w:pPr>
       <w:r>
         <w:rPr/>
-        <w:t>crushing/bludgeoning (</w:t>
-      </w:r>
-      <w:r>
-        <w:rPr/>
-        <w:t>spiders</w:t>
-      </w:r>
-      <w:r>
-        <w:rPr/>
-        <w:t>)</w:t>
+        <w:t>crushing/bludgeoning (spiders)</w:t>
       </w:r>
     </w:p>
     <w:p>
@@ -1212,11 +1188,7 @@
       </w:pPr>
       <w:r>
         <w:rPr/>
-        <w:t xml:space="preserve">piercing </w:t>
-      </w:r>
-      <w:r>
-        <w:rPr/>
-        <w:t>(spiders)</w:t>
+        <w:t>piercing (spiders)</w:t>
       </w:r>
     </w:p>
     <w:p>
@@ -1232,11 +1204,7 @@
       </w:pPr>
       <w:r>
         <w:rPr/>
-        <w:t xml:space="preserve">fire </w:t>
-      </w:r>
-      <w:r>
-        <w:rPr/>
-        <w:t>(slimes)</w:t>
+        <w:t>fire (slimes)</w:t>
       </w:r>
     </w:p>
     <w:p>
@@ -2661,7 +2629,14 @@
           <w:i w:val="false"/>
           <w:iCs w:val="false"/>
         </w:rPr>
-        <w:t>envy – damages you as you try to damage them/others</w:t>
+        <w:t xml:space="preserve">envy – damages you as you try to damage them/others, </w:t>
+      </w:r>
+      <w:r>
+        <w:rPr>
+          <w:i w:val="false"/>
+          <w:iCs w:val="false"/>
+        </w:rPr>
+        <w:t>mimics your gear/actions?</w:t>
       </w:r>
     </w:p>
     <w:p>
@@ -5116,7 +5091,7 @@
     <w:pPr>
       <w:widowControl/>
       <w:suppressAutoHyphens w:val="true"/>
-      <w:overflowPunct w:val="true"/>
+      <w:overflowPunct w:val="false"/>
       <w:bidi w:val="0"/>
       <w:spacing w:before="0" w:after="0"/>
       <w:jc w:val="left"/>

</xml_diff>

<commit_message>
Tutorial improvements, documentation updates
- moved forced Entryway-to-Tutorial scene change earlier in GameController.LoadCoroutine() to cut down on unnecessary processing
- fixed initial Tutorial entry door by replacing IsSceneLoad hack w/ GameController.LoadSceneCoroutine() setPrevScene flag
- GameController.m_hubSceneBuildIndex constant to replace hardcoded indices

Todo: separate scene just to determine whether to start in Tutorial or Entryway?
</commit_message>
<xml_diff>
--- a/Chateau.docx
+++ b/Chateau.docx
@@ -2629,14 +2629,7 @@
           <w:i w:val="false"/>
           <w:iCs w:val="false"/>
         </w:rPr>
-        <w:t xml:space="preserve">envy – damages you as you try to damage them/others, </w:t>
-      </w:r>
-      <w:r>
-        <w:rPr>
-          <w:i w:val="false"/>
-          <w:iCs w:val="false"/>
-        </w:rPr>
-        <w:t>mimics your gear/actions?</w:t>
+        <w:t>envy – damages you as you try to damage them/others, mimics your gear/actions?</w:t>
       </w:r>
     </w:p>
     <w:p>
@@ -3654,6 +3647,84 @@
           <w:iCs w:val="false"/>
         </w:rPr>
         <w:t>stronger intra- and inter-run progression/momentum? upgrade tree?</w:t>
+      </w:r>
+    </w:p>
+    <w:p>
+      <w:pPr>
+        <w:pStyle w:val="Normal"/>
+        <w:numPr>
+          <w:ilvl w:val="0"/>
+          <w:numId w:val="8"/>
+        </w:numPr>
+        <w:bidi w:val="0"/>
+        <w:jc w:val="left"/>
+        <w:rPr/>
+      </w:pPr>
+      <w:r>
+        <w:rPr>
+          <w:i w:val="false"/>
+          <w:iCs w:val="false"/>
+        </w:rPr>
+        <w:t>“</w:t>
+      </w:r>
+      <w:r>
+        <w:rPr>
+          <w:i w:val="false"/>
+          <w:iCs w:val="false"/>
+        </w:rPr>
+        <w:t>There is no state of prayer so lofty that it will not be necessary to return many times to the beginning.” – Theresa</w:t>
+      </w:r>
+    </w:p>
+    <w:p>
+      <w:pPr>
+        <w:pStyle w:val="Normal"/>
+        <w:numPr>
+          <w:ilvl w:val="0"/>
+          <w:numId w:val="8"/>
+        </w:numPr>
+        <w:bidi w:val="0"/>
+        <w:jc w:val="left"/>
+        <w:rPr/>
+      </w:pPr>
+      <w:r>
+        <w:rPr>
+          <w:i w:val="false"/>
+          <w:iCs w:val="false"/>
+        </w:rPr>
+        <w:t>“</w:t>
+      </w:r>
+      <w:r>
+        <w:rPr>
+          <w:i w:val="false"/>
+          <w:iCs w:val="false"/>
+        </w:rPr>
+        <w:t>Thine eyes shall see the king in his beauty: they shall behold the land that is very far off.” - Isaiah 33:17</w:t>
+      </w:r>
+    </w:p>
+    <w:p>
+      <w:pPr>
+        <w:pStyle w:val="Normal"/>
+        <w:numPr>
+          <w:ilvl w:val="0"/>
+          <w:numId w:val="8"/>
+        </w:numPr>
+        <w:bidi w:val="0"/>
+        <w:jc w:val="left"/>
+        <w:rPr/>
+      </w:pPr>
+      <w:r>
+        <w:rPr>
+          <w:i w:val="false"/>
+          <w:iCs w:val="false"/>
+        </w:rPr>
+        <w:t>“</w:t>
+      </w:r>
+      <w:r>
+        <w:rPr>
+          <w:i w:val="false"/>
+          <w:iCs w:val="false"/>
+        </w:rPr>
+        <w:t>As long as anyone has ever known, the eternal night has continued, as the acid rain pours continually from the scarred skies. No shelter rises from the ancient, tangled forest but one: ”</w:t>
       </w:r>
     </w:p>
     <w:p>
@@ -5091,7 +5162,7 @@
     <w:pPr>
       <w:widowControl/>
       <w:suppressAutoHyphens w:val="true"/>
-      <w:overflowPunct w:val="false"/>
+      <w:overflowPunct w:val="true"/>
       <w:bidi w:val="0"/>
       <w:spacing w:before="0" w:after="0"/>
       <w:jc w:val="left"/>

</xml_diff>